<commit_message>
Added first exercise #2
</commit_message>
<xml_diff>
--- a/Ćwiczenie 1 - Singleton/Sprawozdanie z ćwiczenia 1 - Singleton.docx
+++ b/Ćwiczenie 1 - Singleton/Sprawozdanie z ćwiczenia 1 - Singleton.docx
@@ -180,16 +180,8 @@
         <w:rPr>
           <w:lang w:val="pl-PL"/>
         </w:rPr>
-        <w:t xml:space="preserve">Adam </w:t>
-      </w:r>
-      <w:proofErr w:type="spellStart"/>
-      <w:r>
-        <w:rPr>
-          <w:lang w:val="pl-PL"/>
-        </w:rPr>
-        <w:t>Zajler</w:t>
-      </w:r>
-      <w:proofErr w:type="spellEnd"/>
+        <w:t>Adam Zajler</w:t>
+      </w:r>
     </w:p>
     <w:p>
       <w:pPr>
@@ -355,82 +347,32 @@
         <w:rPr>
           <w:lang w:val="pl-PL"/>
         </w:rPr>
-        <w:t xml:space="preserve">   W tej części proszę krótko opisać:</w:t>
-      </w:r>
-    </w:p>
-    <w:p>
-      <w:pPr>
-        <w:pStyle w:val="Akapitzlist"/>
-        <w:numPr>
-          <w:ilvl w:val="0"/>
-          <w:numId w:val="2"/>
-        </w:numPr>
-        <w:rPr>
-          <w:lang w:val="pl-PL"/>
-        </w:rPr>
-      </w:pPr>
-      <w:r>
-        <w:rPr>
-          <w:lang w:val="pl-PL"/>
-        </w:rPr>
-        <w:t>W jakim celu powstał ten dokument</w:t>
-      </w:r>
-    </w:p>
-    <w:p>
-      <w:pPr>
-        <w:pStyle w:val="Akapitzlist"/>
-        <w:numPr>
-          <w:ilvl w:val="0"/>
-          <w:numId w:val="2"/>
-        </w:numPr>
-        <w:rPr>
-          <w:lang w:val="pl-PL"/>
-        </w:rPr>
-      </w:pPr>
-      <w:r>
-        <w:rPr>
-          <w:lang w:val="pl-PL"/>
-        </w:rPr>
-        <w:t>C</w:t>
-      </w:r>
-      <w:r>
-        <w:rPr>
-          <w:lang w:val="pl-PL"/>
-        </w:rPr>
-        <w:t xml:space="preserve">o zostało wykonane w ramach </w:t>
-      </w:r>
-      <w:r>
-        <w:rPr>
-          <w:lang w:val="pl-PL"/>
-        </w:rPr>
-        <w:t>ćwiczenia</w:t>
-      </w:r>
-    </w:p>
-    <w:p>
-      <w:pPr>
-        <w:pStyle w:val="Akapitzlist"/>
-        <w:numPr>
-          <w:ilvl w:val="0"/>
-          <w:numId w:val="2"/>
-        </w:numPr>
-        <w:rPr>
-          <w:lang w:val="pl-PL"/>
-        </w:rPr>
-      </w:pPr>
-      <w:r>
-        <w:rPr>
-          <w:lang w:val="pl-PL"/>
-        </w:rPr>
-        <w:t>Jaki wzorzec został zastosowany</w:t>
-      </w:r>
-    </w:p>
-    <w:p>
-      <w:pPr>
-        <w:spacing w:before="0" w:after="0" w:line="240" w:lineRule="auto"/>
-        <w:rPr>
-          <w:lang w:val="pl-PL"/>
-        </w:rPr>
-      </w:pPr>
+        <w:t xml:space="preserve">W ramach ćwiczenia powstał program bazujący na wzorcu Singleton. Program posiada możliwość dodania i wyświetlenia wszystkich komunikatów. Wzorzec został wybrany z tego względu iż charakteryzuje się tym że posiada jedną globalną instancję, której nie można nadpisać czy też stworzyć nowej. </w:t>
+      </w:r>
+      <w:r>
+        <w:rPr>
+          <w:lang w:val="pl-PL"/>
+        </w:rPr>
+        <w:br/>
+      </w:r>
+      <w:r>
+        <w:rPr>
+          <w:lang w:val="pl-PL"/>
+        </w:rPr>
+        <w:t xml:space="preserve">Ma to swoje zastosowanie w przypadku chęci posiadania globalnego dostępu do np. połączenia z bazą danych; chociaż w tym programie jest to system zapisu i </w:t>
+      </w:r>
+      <w:r>
+        <w:rPr>
+          <w:lang w:val="pl-PL"/>
+        </w:rPr>
+        <w:t xml:space="preserve">odczytu komunikatów; a wzorzec Singleton idealnie wpasowuje się w </w:t>
+      </w:r>
+      <w:r>
+        <w:rPr>
+          <w:lang w:val="pl-PL"/>
+        </w:rPr>
+        <w:t>specyfikę tego zadania.</w:t>
+      </w:r>
       <w:r>
         <w:rPr>
           <w:lang w:val="pl-PL"/>
@@ -472,47 +414,45 @@
     </w:p>
     <w:p>
       <w:pPr>
-        <w:pStyle w:val="Akapitzlist"/>
-        <w:numPr>
-          <w:ilvl w:val="0"/>
-          <w:numId w:val="3"/>
-        </w:numPr>
-        <w:rPr>
-          <w:lang w:val="pl-PL"/>
-        </w:rPr>
-      </w:pPr>
-      <w:r>
-        <w:rPr>
-          <w:lang w:val="pl-PL"/>
-        </w:rPr>
-        <w:t>Opis słowny (kilka zdań)</w:t>
-      </w:r>
-    </w:p>
-    <w:p>
-      <w:pPr>
-        <w:pStyle w:val="Akapitzlist"/>
-        <w:numPr>
-          <w:ilvl w:val="0"/>
-          <w:numId w:val="3"/>
-        </w:numPr>
-        <w:rPr>
-          <w:lang w:val="pl-PL"/>
-        </w:rPr>
-      </w:pPr>
-      <w:r>
-        <w:rPr>
-          <w:lang w:val="pl-PL"/>
-        </w:rPr>
-        <w:t>Propozycja diagramu klas</w:t>
-      </w:r>
-    </w:p>
-    <w:p>
-      <w:pPr>
-        <w:pStyle w:val="Akapitzlist"/>
-        <w:numPr>
-          <w:ilvl w:val="0"/>
-          <w:numId w:val="3"/>
-        </w:numPr>
+        <w:rPr>
+          <w:lang w:val="pl-PL"/>
+        </w:rPr>
+      </w:pPr>
+      <w:r>
+        <w:rPr>
+          <w:lang w:val="pl-PL"/>
+        </w:rPr>
+        <w:t>Program posiada dwie metody:</w:t>
+      </w:r>
+    </w:p>
+    <w:p>
+      <w:pPr>
+        <w:rPr>
+          <w:lang w:val="pl-PL"/>
+        </w:rPr>
+      </w:pPr>
+      <w:r>
+        <w:rPr>
+          <w:lang w:val="pl-PL"/>
+        </w:rPr>
+        <w:t>- pierwsza „addMessage” przyjmuje jako parametr string, a później zapisuje go w zmiennej Messages, która jest zabezpieczona i prywatna</w:t>
+      </w:r>
+    </w:p>
+    <w:p>
+      <w:pPr>
+        <w:rPr>
+          <w:lang w:val="pl-PL"/>
+        </w:rPr>
+      </w:pPr>
+      <w:r>
+        <w:rPr>
+          <w:lang w:val="pl-PL"/>
+        </w:rPr>
+        <w:t xml:space="preserve">- druga „printMessages” wyświetla wszystkie wcześniej zapisane komunikaty. W przypadku braku zapisanych poinformuje o tym użytkownika. </w:t>
+      </w:r>
+    </w:p>
+    <w:p>
+      <w:pPr>
         <w:rPr>
           <w:lang w:val="pl-PL"/>
         </w:rPr>
@@ -560,25 +500,6 @@
     </w:p>
     <w:p>
       <w:pPr>
-        <w:pStyle w:val="Akapitzlist"/>
-        <w:numPr>
-          <w:ilvl w:val="0"/>
-          <w:numId w:val="3"/>
-        </w:numPr>
-        <w:rPr>
-          <w:lang w:val="pl-PL"/>
-        </w:rPr>
-      </w:pPr>
-      <w:r>
-        <w:rPr>
-          <w:lang w:val="pl-PL"/>
-        </w:rPr>
-        <w:t>Pseudokod</w:t>
-      </w:r>
-    </w:p>
-    <w:p>
-      <w:pPr>
-        <w:spacing w:before="0" w:after="0" w:line="240" w:lineRule="auto"/>
         <w:rPr>
           <w:lang w:val="pl-PL"/>
         </w:rPr>
@@ -611,20 +532,2387 @@
     </w:p>
     <w:p>
       <w:pPr>
-        <w:rPr>
-          <w:lang w:val="pl-PL"/>
-        </w:rPr>
-      </w:pPr>
-      <w:r>
-        <w:rPr>
-          <w:lang w:val="pl-PL"/>
-        </w:rPr>
-        <w:t>W tej części proszę zamieścić listing kodu.</w:t>
-      </w:r>
-    </w:p>
-    <w:p>
-      <w:pPr>
-        <w:spacing w:before="0" w:after="0" w:line="240" w:lineRule="auto"/>
+        <w:autoSpaceDE w:val="0"/>
+        <w:autoSpaceDN w:val="0"/>
+        <w:adjustRightInd w:val="0"/>
+        <w:spacing w:before="0" w:after="0" w:line="240" w:lineRule="auto"/>
+        <w:rPr>
+          <w:rFonts w:ascii="Consolas" w:eastAsiaTheme="minorHAnsi" w:hAnsi="Consolas" w:cs="Consolas"/>
+          <w:color w:val="000000"/>
+          <w:sz w:val="19"/>
+          <w:szCs w:val="19"/>
+          <w:lang w:val="pl-PL"/>
+          <w14:ligatures w14:val="standardContextual"/>
+        </w:rPr>
+      </w:pPr>
+      <w:r>
+        <w:rPr>
+          <w:rFonts w:ascii="Consolas" w:eastAsiaTheme="minorHAnsi" w:hAnsi="Consolas" w:cs="Consolas"/>
+          <w:color w:val="0000FF"/>
+          <w:sz w:val="19"/>
+          <w:szCs w:val="19"/>
+          <w:lang w:val="pl-PL"/>
+          <w14:ligatures w14:val="standardContextual"/>
+        </w:rPr>
+        <w:t>using</w:t>
+      </w:r>
+      <w:r>
+        <w:rPr>
+          <w:rFonts w:ascii="Consolas" w:eastAsiaTheme="minorHAnsi" w:hAnsi="Consolas" w:cs="Consolas"/>
+          <w:color w:val="000000"/>
+          <w:sz w:val="19"/>
+          <w:szCs w:val="19"/>
+          <w:lang w:val="pl-PL"/>
+          <w14:ligatures w14:val="standardContextual"/>
+        </w:rPr>
+        <w:t xml:space="preserve"> System;</w:t>
+      </w:r>
+    </w:p>
+    <w:p>
+      <w:pPr>
+        <w:autoSpaceDE w:val="0"/>
+        <w:autoSpaceDN w:val="0"/>
+        <w:adjustRightInd w:val="0"/>
+        <w:spacing w:before="0" w:after="0" w:line="240" w:lineRule="auto"/>
+        <w:rPr>
+          <w:rFonts w:ascii="Consolas" w:eastAsiaTheme="minorHAnsi" w:hAnsi="Consolas" w:cs="Consolas"/>
+          <w:color w:val="000000"/>
+          <w:sz w:val="19"/>
+          <w:szCs w:val="19"/>
+          <w:lang w:val="pl-PL"/>
+          <w14:ligatures w14:val="standardContextual"/>
+        </w:rPr>
+      </w:pPr>
+      <w:r>
+        <w:rPr>
+          <w:rFonts w:ascii="Consolas" w:eastAsiaTheme="minorHAnsi" w:hAnsi="Consolas" w:cs="Consolas"/>
+          <w:color w:val="0000FF"/>
+          <w:sz w:val="19"/>
+          <w:szCs w:val="19"/>
+          <w:lang w:val="pl-PL"/>
+          <w14:ligatures w14:val="standardContextual"/>
+        </w:rPr>
+        <w:t>using</w:t>
+      </w:r>
+      <w:r>
+        <w:rPr>
+          <w:rFonts w:ascii="Consolas" w:eastAsiaTheme="minorHAnsi" w:hAnsi="Consolas" w:cs="Consolas"/>
+          <w:color w:val="000000"/>
+          <w:sz w:val="19"/>
+          <w:szCs w:val="19"/>
+          <w:lang w:val="pl-PL"/>
+          <w14:ligatures w14:val="standardContextual"/>
+        </w:rPr>
+        <w:t xml:space="preserve"> System.Collections.Generic;</w:t>
+      </w:r>
+    </w:p>
+    <w:p>
+      <w:pPr>
+        <w:autoSpaceDE w:val="0"/>
+        <w:autoSpaceDN w:val="0"/>
+        <w:adjustRightInd w:val="0"/>
+        <w:spacing w:before="0" w:after="0" w:line="240" w:lineRule="auto"/>
+        <w:rPr>
+          <w:rFonts w:ascii="Consolas" w:eastAsiaTheme="minorHAnsi" w:hAnsi="Consolas" w:cs="Consolas"/>
+          <w:color w:val="000000"/>
+          <w:sz w:val="19"/>
+          <w:szCs w:val="19"/>
+          <w:lang w:val="pl-PL"/>
+          <w14:ligatures w14:val="standardContextual"/>
+        </w:rPr>
+      </w:pPr>
+    </w:p>
+    <w:p>
+      <w:pPr>
+        <w:autoSpaceDE w:val="0"/>
+        <w:autoSpaceDN w:val="0"/>
+        <w:adjustRightInd w:val="0"/>
+        <w:spacing w:before="0" w:after="0" w:line="240" w:lineRule="auto"/>
+        <w:rPr>
+          <w:rFonts w:ascii="Consolas" w:eastAsiaTheme="minorHAnsi" w:hAnsi="Consolas" w:cs="Consolas"/>
+          <w:color w:val="000000"/>
+          <w:sz w:val="19"/>
+          <w:szCs w:val="19"/>
+          <w:lang w:val="pl-PL"/>
+          <w14:ligatures w14:val="standardContextual"/>
+        </w:rPr>
+      </w:pPr>
+      <w:r>
+        <w:rPr>
+          <w:rFonts w:ascii="Consolas" w:eastAsiaTheme="minorHAnsi" w:hAnsi="Consolas" w:cs="Consolas"/>
+          <w:color w:val="0000FF"/>
+          <w:sz w:val="19"/>
+          <w:szCs w:val="19"/>
+          <w:lang w:val="pl-PL"/>
+          <w14:ligatures w14:val="standardContextual"/>
+        </w:rPr>
+        <w:t>namespace</w:t>
+      </w:r>
+      <w:r>
+        <w:rPr>
+          <w:rFonts w:ascii="Consolas" w:eastAsiaTheme="minorHAnsi" w:hAnsi="Consolas" w:cs="Consolas"/>
+          <w:color w:val="000000"/>
+          <w:sz w:val="19"/>
+          <w:szCs w:val="19"/>
+          <w:lang w:val="pl-PL"/>
+          <w14:ligatures w14:val="standardContextual"/>
+        </w:rPr>
+        <w:t xml:space="preserve"> Ćwiczenie_1___Singleton</w:t>
+      </w:r>
+    </w:p>
+    <w:p>
+      <w:pPr>
+        <w:autoSpaceDE w:val="0"/>
+        <w:autoSpaceDN w:val="0"/>
+        <w:adjustRightInd w:val="0"/>
+        <w:spacing w:before="0" w:after="0" w:line="240" w:lineRule="auto"/>
+        <w:rPr>
+          <w:rFonts w:ascii="Consolas" w:eastAsiaTheme="minorHAnsi" w:hAnsi="Consolas" w:cs="Consolas"/>
+          <w:color w:val="000000"/>
+          <w:sz w:val="19"/>
+          <w:szCs w:val="19"/>
+          <w:lang w:val="pl-PL"/>
+          <w14:ligatures w14:val="standardContextual"/>
+        </w:rPr>
+      </w:pPr>
+      <w:r>
+        <w:rPr>
+          <w:rFonts w:ascii="Consolas" w:eastAsiaTheme="minorHAnsi" w:hAnsi="Consolas" w:cs="Consolas"/>
+          <w:color w:val="000000"/>
+          <w:sz w:val="19"/>
+          <w:szCs w:val="19"/>
+          <w:lang w:val="pl-PL"/>
+          <w14:ligatures w14:val="standardContextual"/>
+        </w:rPr>
+        <w:t>{</w:t>
+      </w:r>
+    </w:p>
+    <w:p>
+      <w:pPr>
+        <w:autoSpaceDE w:val="0"/>
+        <w:autoSpaceDN w:val="0"/>
+        <w:adjustRightInd w:val="0"/>
+        <w:spacing w:before="0" w:after="0" w:line="240" w:lineRule="auto"/>
+        <w:rPr>
+          <w:rFonts w:ascii="Consolas" w:eastAsiaTheme="minorHAnsi" w:hAnsi="Consolas" w:cs="Consolas"/>
+          <w:color w:val="000000"/>
+          <w:sz w:val="19"/>
+          <w:szCs w:val="19"/>
+          <w:lang w:val="pl-PL"/>
+          <w14:ligatures w14:val="standardContextual"/>
+        </w:rPr>
+      </w:pPr>
+      <w:r>
+        <w:rPr>
+          <w:rFonts w:ascii="Consolas" w:eastAsiaTheme="minorHAnsi" w:hAnsi="Consolas" w:cs="Consolas"/>
+          <w:color w:val="000000"/>
+          <w:sz w:val="19"/>
+          <w:szCs w:val="19"/>
+          <w:lang w:val="pl-PL"/>
+          <w14:ligatures w14:val="standardContextual"/>
+        </w:rPr>
+        <w:t xml:space="preserve">    </w:t>
+      </w:r>
+      <w:r>
+        <w:rPr>
+          <w:rFonts w:ascii="Consolas" w:eastAsiaTheme="minorHAnsi" w:hAnsi="Consolas" w:cs="Consolas"/>
+          <w:color w:val="0000FF"/>
+          <w:sz w:val="19"/>
+          <w:szCs w:val="19"/>
+          <w:lang w:val="pl-PL"/>
+          <w14:ligatures w14:val="standardContextual"/>
+        </w:rPr>
+        <w:t>class</w:t>
+      </w:r>
+      <w:r>
+        <w:rPr>
+          <w:rFonts w:ascii="Consolas" w:eastAsiaTheme="minorHAnsi" w:hAnsi="Consolas" w:cs="Consolas"/>
+          <w:color w:val="000000"/>
+          <w:sz w:val="19"/>
+          <w:szCs w:val="19"/>
+          <w:lang w:val="pl-PL"/>
+          <w14:ligatures w14:val="standardContextual"/>
+        </w:rPr>
+        <w:t xml:space="preserve"> </w:t>
+      </w:r>
+      <w:r>
+        <w:rPr>
+          <w:rFonts w:ascii="Consolas" w:eastAsiaTheme="minorHAnsi" w:hAnsi="Consolas" w:cs="Consolas"/>
+          <w:color w:val="2B91AF"/>
+          <w:sz w:val="19"/>
+          <w:szCs w:val="19"/>
+          <w:lang w:val="pl-PL"/>
+          <w14:ligatures w14:val="standardContextual"/>
+        </w:rPr>
+        <w:t>Program</w:t>
+      </w:r>
+    </w:p>
+    <w:p>
+      <w:pPr>
+        <w:autoSpaceDE w:val="0"/>
+        <w:autoSpaceDN w:val="0"/>
+        <w:adjustRightInd w:val="0"/>
+        <w:spacing w:before="0" w:after="0" w:line="240" w:lineRule="auto"/>
+        <w:rPr>
+          <w:rFonts w:ascii="Consolas" w:eastAsiaTheme="minorHAnsi" w:hAnsi="Consolas" w:cs="Consolas"/>
+          <w:color w:val="000000"/>
+          <w:sz w:val="19"/>
+          <w:szCs w:val="19"/>
+          <w:lang w:val="pl-PL"/>
+          <w14:ligatures w14:val="standardContextual"/>
+        </w:rPr>
+      </w:pPr>
+      <w:r>
+        <w:rPr>
+          <w:rFonts w:ascii="Consolas" w:eastAsiaTheme="minorHAnsi" w:hAnsi="Consolas" w:cs="Consolas"/>
+          <w:color w:val="000000"/>
+          <w:sz w:val="19"/>
+          <w:szCs w:val="19"/>
+          <w:lang w:val="pl-PL"/>
+          <w14:ligatures w14:val="standardContextual"/>
+        </w:rPr>
+        <w:t xml:space="preserve">    {</w:t>
+      </w:r>
+    </w:p>
+    <w:p>
+      <w:pPr>
+        <w:autoSpaceDE w:val="0"/>
+        <w:autoSpaceDN w:val="0"/>
+        <w:adjustRightInd w:val="0"/>
+        <w:spacing w:before="0" w:after="0" w:line="240" w:lineRule="auto"/>
+        <w:rPr>
+          <w:rFonts w:ascii="Consolas" w:eastAsiaTheme="minorHAnsi" w:hAnsi="Consolas" w:cs="Consolas"/>
+          <w:color w:val="000000"/>
+          <w:sz w:val="19"/>
+          <w:szCs w:val="19"/>
+          <w:lang w:val="pl-PL"/>
+          <w14:ligatures w14:val="standardContextual"/>
+        </w:rPr>
+      </w:pPr>
+      <w:r>
+        <w:rPr>
+          <w:rFonts w:ascii="Consolas" w:eastAsiaTheme="minorHAnsi" w:hAnsi="Consolas" w:cs="Consolas"/>
+          <w:color w:val="000000"/>
+          <w:sz w:val="19"/>
+          <w:szCs w:val="19"/>
+          <w:lang w:val="pl-PL"/>
+          <w14:ligatures w14:val="standardContextual"/>
+        </w:rPr>
+        <w:t xml:space="preserve">        </w:t>
+      </w:r>
+      <w:r>
+        <w:rPr>
+          <w:rFonts w:ascii="Consolas" w:eastAsiaTheme="minorHAnsi" w:hAnsi="Consolas" w:cs="Consolas"/>
+          <w:color w:val="0000FF"/>
+          <w:sz w:val="19"/>
+          <w:szCs w:val="19"/>
+          <w:lang w:val="pl-PL"/>
+          <w14:ligatures w14:val="standardContextual"/>
+        </w:rPr>
+        <w:t>public</w:t>
+      </w:r>
+      <w:r>
+        <w:rPr>
+          <w:rFonts w:ascii="Consolas" w:eastAsiaTheme="minorHAnsi" w:hAnsi="Consolas" w:cs="Consolas"/>
+          <w:color w:val="000000"/>
+          <w:sz w:val="19"/>
+          <w:szCs w:val="19"/>
+          <w:lang w:val="pl-PL"/>
+          <w14:ligatures w14:val="standardContextual"/>
+        </w:rPr>
+        <w:t xml:space="preserve"> </w:t>
+      </w:r>
+      <w:r>
+        <w:rPr>
+          <w:rFonts w:ascii="Consolas" w:eastAsiaTheme="minorHAnsi" w:hAnsi="Consolas" w:cs="Consolas"/>
+          <w:color w:val="0000FF"/>
+          <w:sz w:val="19"/>
+          <w:szCs w:val="19"/>
+          <w:lang w:val="pl-PL"/>
+          <w14:ligatures w14:val="standardContextual"/>
+        </w:rPr>
+        <w:t>sealed</w:t>
+      </w:r>
+      <w:r>
+        <w:rPr>
+          <w:rFonts w:ascii="Consolas" w:eastAsiaTheme="minorHAnsi" w:hAnsi="Consolas" w:cs="Consolas"/>
+          <w:color w:val="000000"/>
+          <w:sz w:val="19"/>
+          <w:szCs w:val="19"/>
+          <w:lang w:val="pl-PL"/>
+          <w14:ligatures w14:val="standardContextual"/>
+        </w:rPr>
+        <w:t xml:space="preserve"> </w:t>
+      </w:r>
+      <w:r>
+        <w:rPr>
+          <w:rFonts w:ascii="Consolas" w:eastAsiaTheme="minorHAnsi" w:hAnsi="Consolas" w:cs="Consolas"/>
+          <w:color w:val="0000FF"/>
+          <w:sz w:val="19"/>
+          <w:szCs w:val="19"/>
+          <w:lang w:val="pl-PL"/>
+          <w14:ligatures w14:val="standardContextual"/>
+        </w:rPr>
+        <w:t>class</w:t>
+      </w:r>
+      <w:r>
+        <w:rPr>
+          <w:rFonts w:ascii="Consolas" w:eastAsiaTheme="minorHAnsi" w:hAnsi="Consolas" w:cs="Consolas"/>
+          <w:color w:val="000000"/>
+          <w:sz w:val="19"/>
+          <w:szCs w:val="19"/>
+          <w:lang w:val="pl-PL"/>
+          <w14:ligatures w14:val="standardContextual"/>
+        </w:rPr>
+        <w:t xml:space="preserve"> </w:t>
+      </w:r>
+      <w:r>
+        <w:rPr>
+          <w:rFonts w:ascii="Consolas" w:eastAsiaTheme="minorHAnsi" w:hAnsi="Consolas" w:cs="Consolas"/>
+          <w:color w:val="2B91AF"/>
+          <w:sz w:val="19"/>
+          <w:szCs w:val="19"/>
+          <w:lang w:val="pl-PL"/>
+          <w14:ligatures w14:val="standardContextual"/>
+        </w:rPr>
+        <w:t>Singleton</w:t>
+      </w:r>
+    </w:p>
+    <w:p>
+      <w:pPr>
+        <w:autoSpaceDE w:val="0"/>
+        <w:autoSpaceDN w:val="0"/>
+        <w:adjustRightInd w:val="0"/>
+        <w:spacing w:before="0" w:after="0" w:line="240" w:lineRule="auto"/>
+        <w:rPr>
+          <w:rFonts w:ascii="Consolas" w:eastAsiaTheme="minorHAnsi" w:hAnsi="Consolas" w:cs="Consolas"/>
+          <w:color w:val="000000"/>
+          <w:sz w:val="19"/>
+          <w:szCs w:val="19"/>
+          <w:lang w:val="pl-PL"/>
+          <w14:ligatures w14:val="standardContextual"/>
+        </w:rPr>
+      </w:pPr>
+      <w:r>
+        <w:rPr>
+          <w:rFonts w:ascii="Consolas" w:eastAsiaTheme="minorHAnsi" w:hAnsi="Consolas" w:cs="Consolas"/>
+          <w:color w:val="000000"/>
+          <w:sz w:val="19"/>
+          <w:szCs w:val="19"/>
+          <w:lang w:val="pl-PL"/>
+          <w14:ligatures w14:val="standardContextual"/>
+        </w:rPr>
+        <w:t xml:space="preserve">        {</w:t>
+      </w:r>
+    </w:p>
+    <w:p>
+      <w:pPr>
+        <w:autoSpaceDE w:val="0"/>
+        <w:autoSpaceDN w:val="0"/>
+        <w:adjustRightInd w:val="0"/>
+        <w:spacing w:before="0" w:after="0" w:line="240" w:lineRule="auto"/>
+        <w:rPr>
+          <w:rFonts w:ascii="Consolas" w:eastAsiaTheme="minorHAnsi" w:hAnsi="Consolas" w:cs="Consolas"/>
+          <w:color w:val="000000"/>
+          <w:sz w:val="19"/>
+          <w:szCs w:val="19"/>
+          <w:lang w:val="pl-PL"/>
+          <w14:ligatures w14:val="standardContextual"/>
+        </w:rPr>
+      </w:pPr>
+      <w:r>
+        <w:rPr>
+          <w:rFonts w:ascii="Consolas" w:eastAsiaTheme="minorHAnsi" w:hAnsi="Consolas" w:cs="Consolas"/>
+          <w:color w:val="000000"/>
+          <w:sz w:val="19"/>
+          <w:szCs w:val="19"/>
+          <w:lang w:val="pl-PL"/>
+          <w14:ligatures w14:val="standardContextual"/>
+        </w:rPr>
+        <w:t xml:space="preserve">            </w:t>
+      </w:r>
+      <w:r>
+        <w:rPr>
+          <w:rFonts w:ascii="Consolas" w:eastAsiaTheme="minorHAnsi" w:hAnsi="Consolas" w:cs="Consolas"/>
+          <w:color w:val="0000FF"/>
+          <w:sz w:val="19"/>
+          <w:szCs w:val="19"/>
+          <w:lang w:val="pl-PL"/>
+          <w14:ligatures w14:val="standardContextual"/>
+        </w:rPr>
+        <w:t>private</w:t>
+      </w:r>
+      <w:r>
+        <w:rPr>
+          <w:rFonts w:ascii="Consolas" w:eastAsiaTheme="minorHAnsi" w:hAnsi="Consolas" w:cs="Consolas"/>
+          <w:color w:val="000000"/>
+          <w:sz w:val="19"/>
+          <w:szCs w:val="19"/>
+          <w:lang w:val="pl-PL"/>
+          <w14:ligatures w14:val="standardContextual"/>
+        </w:rPr>
+        <w:t xml:space="preserve"> </w:t>
+      </w:r>
+      <w:r>
+        <w:rPr>
+          <w:rFonts w:ascii="Consolas" w:eastAsiaTheme="minorHAnsi" w:hAnsi="Consolas" w:cs="Consolas"/>
+          <w:color w:val="0000FF"/>
+          <w:sz w:val="19"/>
+          <w:szCs w:val="19"/>
+          <w:lang w:val="pl-PL"/>
+          <w14:ligatures w14:val="standardContextual"/>
+        </w:rPr>
+        <w:t>static</w:t>
+      </w:r>
+      <w:r>
+        <w:rPr>
+          <w:rFonts w:ascii="Consolas" w:eastAsiaTheme="minorHAnsi" w:hAnsi="Consolas" w:cs="Consolas"/>
+          <w:color w:val="000000"/>
+          <w:sz w:val="19"/>
+          <w:szCs w:val="19"/>
+          <w:lang w:val="pl-PL"/>
+          <w14:ligatures w14:val="standardContextual"/>
+        </w:rPr>
+        <w:t xml:space="preserve"> List&lt;</w:t>
+      </w:r>
+      <w:r>
+        <w:rPr>
+          <w:rFonts w:ascii="Consolas" w:eastAsiaTheme="minorHAnsi" w:hAnsi="Consolas" w:cs="Consolas"/>
+          <w:color w:val="0000FF"/>
+          <w:sz w:val="19"/>
+          <w:szCs w:val="19"/>
+          <w:lang w:val="pl-PL"/>
+          <w14:ligatures w14:val="standardContextual"/>
+        </w:rPr>
+        <w:t>string</w:t>
+      </w:r>
+      <w:r>
+        <w:rPr>
+          <w:rFonts w:ascii="Consolas" w:eastAsiaTheme="minorHAnsi" w:hAnsi="Consolas" w:cs="Consolas"/>
+          <w:color w:val="000000"/>
+          <w:sz w:val="19"/>
+          <w:szCs w:val="19"/>
+          <w:lang w:val="pl-PL"/>
+          <w14:ligatures w14:val="standardContextual"/>
+        </w:rPr>
+        <w:t xml:space="preserve">&gt; Messages = </w:t>
+      </w:r>
+      <w:r>
+        <w:rPr>
+          <w:rFonts w:ascii="Consolas" w:eastAsiaTheme="minorHAnsi" w:hAnsi="Consolas" w:cs="Consolas"/>
+          <w:color w:val="0000FF"/>
+          <w:sz w:val="19"/>
+          <w:szCs w:val="19"/>
+          <w:lang w:val="pl-PL"/>
+          <w14:ligatures w14:val="standardContextual"/>
+        </w:rPr>
+        <w:t>new</w:t>
+      </w:r>
+      <w:r>
+        <w:rPr>
+          <w:rFonts w:ascii="Consolas" w:eastAsiaTheme="minorHAnsi" w:hAnsi="Consolas" w:cs="Consolas"/>
+          <w:color w:val="000000"/>
+          <w:sz w:val="19"/>
+          <w:szCs w:val="19"/>
+          <w:lang w:val="pl-PL"/>
+          <w14:ligatures w14:val="standardContextual"/>
+        </w:rPr>
+        <w:t xml:space="preserve"> List&lt;</w:t>
+      </w:r>
+      <w:r>
+        <w:rPr>
+          <w:rFonts w:ascii="Consolas" w:eastAsiaTheme="minorHAnsi" w:hAnsi="Consolas" w:cs="Consolas"/>
+          <w:color w:val="0000FF"/>
+          <w:sz w:val="19"/>
+          <w:szCs w:val="19"/>
+          <w:lang w:val="pl-PL"/>
+          <w14:ligatures w14:val="standardContextual"/>
+        </w:rPr>
+        <w:t>string</w:t>
+      </w:r>
+      <w:r>
+        <w:rPr>
+          <w:rFonts w:ascii="Consolas" w:eastAsiaTheme="minorHAnsi" w:hAnsi="Consolas" w:cs="Consolas"/>
+          <w:color w:val="000000"/>
+          <w:sz w:val="19"/>
+          <w:szCs w:val="19"/>
+          <w:lang w:val="pl-PL"/>
+          <w14:ligatures w14:val="standardContextual"/>
+        </w:rPr>
+        <w:t>&gt;();</w:t>
+      </w:r>
+    </w:p>
+    <w:p>
+      <w:pPr>
+        <w:autoSpaceDE w:val="0"/>
+        <w:autoSpaceDN w:val="0"/>
+        <w:adjustRightInd w:val="0"/>
+        <w:spacing w:before="0" w:after="0" w:line="240" w:lineRule="auto"/>
+        <w:rPr>
+          <w:rFonts w:ascii="Consolas" w:eastAsiaTheme="minorHAnsi" w:hAnsi="Consolas" w:cs="Consolas"/>
+          <w:color w:val="000000"/>
+          <w:sz w:val="19"/>
+          <w:szCs w:val="19"/>
+          <w:lang w:val="pl-PL"/>
+          <w14:ligatures w14:val="standardContextual"/>
+        </w:rPr>
+      </w:pPr>
+    </w:p>
+    <w:p>
+      <w:pPr>
+        <w:autoSpaceDE w:val="0"/>
+        <w:autoSpaceDN w:val="0"/>
+        <w:adjustRightInd w:val="0"/>
+        <w:spacing w:before="0" w:after="0" w:line="240" w:lineRule="auto"/>
+        <w:rPr>
+          <w:rFonts w:ascii="Consolas" w:eastAsiaTheme="minorHAnsi" w:hAnsi="Consolas" w:cs="Consolas"/>
+          <w:color w:val="000000"/>
+          <w:sz w:val="19"/>
+          <w:szCs w:val="19"/>
+          <w:lang w:val="pl-PL"/>
+          <w14:ligatures w14:val="standardContextual"/>
+        </w:rPr>
+      </w:pPr>
+      <w:r>
+        <w:rPr>
+          <w:rFonts w:ascii="Consolas" w:eastAsiaTheme="minorHAnsi" w:hAnsi="Consolas" w:cs="Consolas"/>
+          <w:color w:val="000000"/>
+          <w:sz w:val="19"/>
+          <w:szCs w:val="19"/>
+          <w:lang w:val="pl-PL"/>
+          <w14:ligatures w14:val="standardContextual"/>
+        </w:rPr>
+        <w:t xml:space="preserve">            </w:t>
+      </w:r>
+      <w:r>
+        <w:rPr>
+          <w:rFonts w:ascii="Consolas" w:eastAsiaTheme="minorHAnsi" w:hAnsi="Consolas" w:cs="Consolas"/>
+          <w:color w:val="0000FF"/>
+          <w:sz w:val="19"/>
+          <w:szCs w:val="19"/>
+          <w:lang w:val="pl-PL"/>
+          <w14:ligatures w14:val="standardContextual"/>
+        </w:rPr>
+        <w:t>private</w:t>
+      </w:r>
+      <w:r>
+        <w:rPr>
+          <w:rFonts w:ascii="Consolas" w:eastAsiaTheme="minorHAnsi" w:hAnsi="Consolas" w:cs="Consolas"/>
+          <w:color w:val="000000"/>
+          <w:sz w:val="19"/>
+          <w:szCs w:val="19"/>
+          <w:lang w:val="pl-PL"/>
+          <w14:ligatures w14:val="standardContextual"/>
+        </w:rPr>
+        <w:t xml:space="preserve"> </w:t>
+      </w:r>
+      <w:r>
+        <w:rPr>
+          <w:rFonts w:ascii="Consolas" w:eastAsiaTheme="minorHAnsi" w:hAnsi="Consolas" w:cs="Consolas"/>
+          <w:color w:val="2B91AF"/>
+          <w:sz w:val="19"/>
+          <w:szCs w:val="19"/>
+          <w:lang w:val="pl-PL"/>
+          <w14:ligatures w14:val="standardContextual"/>
+        </w:rPr>
+        <w:t>Singleton</w:t>
+      </w:r>
+      <w:r>
+        <w:rPr>
+          <w:rFonts w:ascii="Consolas" w:eastAsiaTheme="minorHAnsi" w:hAnsi="Consolas" w:cs="Consolas"/>
+          <w:color w:val="000000"/>
+          <w:sz w:val="19"/>
+          <w:szCs w:val="19"/>
+          <w:lang w:val="pl-PL"/>
+          <w14:ligatures w14:val="standardContextual"/>
+        </w:rPr>
+        <w:t>() { }</w:t>
+      </w:r>
+    </w:p>
+    <w:p>
+      <w:pPr>
+        <w:autoSpaceDE w:val="0"/>
+        <w:autoSpaceDN w:val="0"/>
+        <w:adjustRightInd w:val="0"/>
+        <w:spacing w:before="0" w:after="0" w:line="240" w:lineRule="auto"/>
+        <w:rPr>
+          <w:rFonts w:ascii="Consolas" w:eastAsiaTheme="minorHAnsi" w:hAnsi="Consolas" w:cs="Consolas"/>
+          <w:color w:val="000000"/>
+          <w:sz w:val="19"/>
+          <w:szCs w:val="19"/>
+          <w:lang w:val="pl-PL"/>
+          <w14:ligatures w14:val="standardContextual"/>
+        </w:rPr>
+      </w:pPr>
+    </w:p>
+    <w:p>
+      <w:pPr>
+        <w:autoSpaceDE w:val="0"/>
+        <w:autoSpaceDN w:val="0"/>
+        <w:adjustRightInd w:val="0"/>
+        <w:spacing w:before="0" w:after="0" w:line="240" w:lineRule="auto"/>
+        <w:rPr>
+          <w:rFonts w:ascii="Consolas" w:eastAsiaTheme="minorHAnsi" w:hAnsi="Consolas" w:cs="Consolas"/>
+          <w:color w:val="000000"/>
+          <w:sz w:val="19"/>
+          <w:szCs w:val="19"/>
+          <w:lang w:val="pl-PL"/>
+          <w14:ligatures w14:val="standardContextual"/>
+        </w:rPr>
+      </w:pPr>
+      <w:r>
+        <w:rPr>
+          <w:rFonts w:ascii="Consolas" w:eastAsiaTheme="minorHAnsi" w:hAnsi="Consolas" w:cs="Consolas"/>
+          <w:color w:val="000000"/>
+          <w:sz w:val="19"/>
+          <w:szCs w:val="19"/>
+          <w:lang w:val="pl-PL"/>
+          <w14:ligatures w14:val="standardContextual"/>
+        </w:rPr>
+        <w:t xml:space="preserve">            </w:t>
+      </w:r>
+      <w:r>
+        <w:rPr>
+          <w:rFonts w:ascii="Consolas" w:eastAsiaTheme="minorHAnsi" w:hAnsi="Consolas" w:cs="Consolas"/>
+          <w:color w:val="0000FF"/>
+          <w:sz w:val="19"/>
+          <w:szCs w:val="19"/>
+          <w:lang w:val="pl-PL"/>
+          <w14:ligatures w14:val="standardContextual"/>
+        </w:rPr>
+        <w:t>private</w:t>
+      </w:r>
+      <w:r>
+        <w:rPr>
+          <w:rFonts w:ascii="Consolas" w:eastAsiaTheme="minorHAnsi" w:hAnsi="Consolas" w:cs="Consolas"/>
+          <w:color w:val="000000"/>
+          <w:sz w:val="19"/>
+          <w:szCs w:val="19"/>
+          <w:lang w:val="pl-PL"/>
+          <w14:ligatures w14:val="standardContextual"/>
+        </w:rPr>
+        <w:t xml:space="preserve"> </w:t>
+      </w:r>
+      <w:r>
+        <w:rPr>
+          <w:rFonts w:ascii="Consolas" w:eastAsiaTheme="minorHAnsi" w:hAnsi="Consolas" w:cs="Consolas"/>
+          <w:color w:val="0000FF"/>
+          <w:sz w:val="19"/>
+          <w:szCs w:val="19"/>
+          <w:lang w:val="pl-PL"/>
+          <w14:ligatures w14:val="standardContextual"/>
+        </w:rPr>
+        <w:t>static</w:t>
+      </w:r>
+      <w:r>
+        <w:rPr>
+          <w:rFonts w:ascii="Consolas" w:eastAsiaTheme="minorHAnsi" w:hAnsi="Consolas" w:cs="Consolas"/>
+          <w:color w:val="000000"/>
+          <w:sz w:val="19"/>
+          <w:szCs w:val="19"/>
+          <w:lang w:val="pl-PL"/>
+          <w14:ligatures w14:val="standardContextual"/>
+        </w:rPr>
+        <w:t xml:space="preserve"> Singleton Instance = </w:t>
+      </w:r>
+      <w:r>
+        <w:rPr>
+          <w:rFonts w:ascii="Consolas" w:eastAsiaTheme="minorHAnsi" w:hAnsi="Consolas" w:cs="Consolas"/>
+          <w:color w:val="0000FF"/>
+          <w:sz w:val="19"/>
+          <w:szCs w:val="19"/>
+          <w:lang w:val="pl-PL"/>
+          <w14:ligatures w14:val="standardContextual"/>
+        </w:rPr>
+        <w:t>null</w:t>
+      </w:r>
+      <w:r>
+        <w:rPr>
+          <w:rFonts w:ascii="Consolas" w:eastAsiaTheme="minorHAnsi" w:hAnsi="Consolas" w:cs="Consolas"/>
+          <w:color w:val="000000"/>
+          <w:sz w:val="19"/>
+          <w:szCs w:val="19"/>
+          <w:lang w:val="pl-PL"/>
+          <w14:ligatures w14:val="standardContextual"/>
+        </w:rPr>
+        <w:t>;</w:t>
+      </w:r>
+    </w:p>
+    <w:p>
+      <w:pPr>
+        <w:autoSpaceDE w:val="0"/>
+        <w:autoSpaceDN w:val="0"/>
+        <w:adjustRightInd w:val="0"/>
+        <w:spacing w:before="0" w:after="0" w:line="240" w:lineRule="auto"/>
+        <w:rPr>
+          <w:rFonts w:ascii="Consolas" w:eastAsiaTheme="minorHAnsi" w:hAnsi="Consolas" w:cs="Consolas"/>
+          <w:color w:val="000000"/>
+          <w:sz w:val="19"/>
+          <w:szCs w:val="19"/>
+          <w:lang w:val="pl-PL"/>
+          <w14:ligatures w14:val="standardContextual"/>
+        </w:rPr>
+      </w:pPr>
+    </w:p>
+    <w:p>
+      <w:pPr>
+        <w:autoSpaceDE w:val="0"/>
+        <w:autoSpaceDN w:val="0"/>
+        <w:adjustRightInd w:val="0"/>
+        <w:spacing w:before="0" w:after="0" w:line="240" w:lineRule="auto"/>
+        <w:rPr>
+          <w:rFonts w:ascii="Consolas" w:eastAsiaTheme="minorHAnsi" w:hAnsi="Consolas" w:cs="Consolas"/>
+          <w:color w:val="000000"/>
+          <w:sz w:val="19"/>
+          <w:szCs w:val="19"/>
+          <w:lang w:val="pl-PL"/>
+          <w14:ligatures w14:val="standardContextual"/>
+        </w:rPr>
+      </w:pPr>
+      <w:r>
+        <w:rPr>
+          <w:rFonts w:ascii="Consolas" w:eastAsiaTheme="minorHAnsi" w:hAnsi="Consolas" w:cs="Consolas"/>
+          <w:color w:val="000000"/>
+          <w:sz w:val="19"/>
+          <w:szCs w:val="19"/>
+          <w:lang w:val="pl-PL"/>
+          <w14:ligatures w14:val="standardContextual"/>
+        </w:rPr>
+        <w:t xml:space="preserve">            </w:t>
+      </w:r>
+      <w:r>
+        <w:rPr>
+          <w:rFonts w:ascii="Consolas" w:eastAsiaTheme="minorHAnsi" w:hAnsi="Consolas" w:cs="Consolas"/>
+          <w:color w:val="0000FF"/>
+          <w:sz w:val="19"/>
+          <w:szCs w:val="19"/>
+          <w:lang w:val="pl-PL"/>
+          <w14:ligatures w14:val="standardContextual"/>
+        </w:rPr>
+        <w:t>public</w:t>
+      </w:r>
+      <w:r>
+        <w:rPr>
+          <w:rFonts w:ascii="Consolas" w:eastAsiaTheme="minorHAnsi" w:hAnsi="Consolas" w:cs="Consolas"/>
+          <w:color w:val="000000"/>
+          <w:sz w:val="19"/>
+          <w:szCs w:val="19"/>
+          <w:lang w:val="pl-PL"/>
+          <w14:ligatures w14:val="standardContextual"/>
+        </w:rPr>
+        <w:t xml:space="preserve"> </w:t>
+      </w:r>
+      <w:r>
+        <w:rPr>
+          <w:rFonts w:ascii="Consolas" w:eastAsiaTheme="minorHAnsi" w:hAnsi="Consolas" w:cs="Consolas"/>
+          <w:color w:val="0000FF"/>
+          <w:sz w:val="19"/>
+          <w:szCs w:val="19"/>
+          <w:lang w:val="pl-PL"/>
+          <w14:ligatures w14:val="standardContextual"/>
+        </w:rPr>
+        <w:t>static</w:t>
+      </w:r>
+      <w:r>
+        <w:rPr>
+          <w:rFonts w:ascii="Consolas" w:eastAsiaTheme="minorHAnsi" w:hAnsi="Consolas" w:cs="Consolas"/>
+          <w:color w:val="000000"/>
+          <w:sz w:val="19"/>
+          <w:szCs w:val="19"/>
+          <w:lang w:val="pl-PL"/>
+          <w14:ligatures w14:val="standardContextual"/>
+        </w:rPr>
+        <w:t xml:space="preserve"> Singleton GetInstance()</w:t>
+      </w:r>
+    </w:p>
+    <w:p>
+      <w:pPr>
+        <w:autoSpaceDE w:val="0"/>
+        <w:autoSpaceDN w:val="0"/>
+        <w:adjustRightInd w:val="0"/>
+        <w:spacing w:before="0" w:after="0" w:line="240" w:lineRule="auto"/>
+        <w:rPr>
+          <w:rFonts w:ascii="Consolas" w:eastAsiaTheme="minorHAnsi" w:hAnsi="Consolas" w:cs="Consolas"/>
+          <w:color w:val="000000"/>
+          <w:sz w:val="19"/>
+          <w:szCs w:val="19"/>
+          <w:lang w:val="pl-PL"/>
+          <w14:ligatures w14:val="standardContextual"/>
+        </w:rPr>
+      </w:pPr>
+      <w:r>
+        <w:rPr>
+          <w:rFonts w:ascii="Consolas" w:eastAsiaTheme="minorHAnsi" w:hAnsi="Consolas" w:cs="Consolas"/>
+          <w:color w:val="000000"/>
+          <w:sz w:val="19"/>
+          <w:szCs w:val="19"/>
+          <w:lang w:val="pl-PL"/>
+          <w14:ligatures w14:val="standardContextual"/>
+        </w:rPr>
+        <w:t xml:space="preserve">            {</w:t>
+      </w:r>
+    </w:p>
+    <w:p>
+      <w:pPr>
+        <w:autoSpaceDE w:val="0"/>
+        <w:autoSpaceDN w:val="0"/>
+        <w:adjustRightInd w:val="0"/>
+        <w:spacing w:before="0" w:after="0" w:line="240" w:lineRule="auto"/>
+        <w:rPr>
+          <w:rFonts w:ascii="Consolas" w:eastAsiaTheme="minorHAnsi" w:hAnsi="Consolas" w:cs="Consolas"/>
+          <w:color w:val="000000"/>
+          <w:sz w:val="19"/>
+          <w:szCs w:val="19"/>
+          <w:lang w:val="pl-PL"/>
+          <w14:ligatures w14:val="standardContextual"/>
+        </w:rPr>
+      </w:pPr>
+      <w:r>
+        <w:rPr>
+          <w:rFonts w:ascii="Consolas" w:eastAsiaTheme="minorHAnsi" w:hAnsi="Consolas" w:cs="Consolas"/>
+          <w:color w:val="000000"/>
+          <w:sz w:val="19"/>
+          <w:szCs w:val="19"/>
+          <w:lang w:val="pl-PL"/>
+          <w14:ligatures w14:val="standardContextual"/>
+        </w:rPr>
+        <w:t xml:space="preserve"> </w:t>
+      </w:r>
+    </w:p>
+    <w:p>
+      <w:pPr>
+        <w:autoSpaceDE w:val="0"/>
+        <w:autoSpaceDN w:val="0"/>
+        <w:adjustRightInd w:val="0"/>
+        <w:spacing w:before="0" w:after="0" w:line="240" w:lineRule="auto"/>
+        <w:rPr>
+          <w:rFonts w:ascii="Consolas" w:eastAsiaTheme="minorHAnsi" w:hAnsi="Consolas" w:cs="Consolas"/>
+          <w:color w:val="000000"/>
+          <w:sz w:val="19"/>
+          <w:szCs w:val="19"/>
+          <w:lang w:val="pl-PL"/>
+          <w14:ligatures w14:val="standardContextual"/>
+        </w:rPr>
+      </w:pPr>
+      <w:r>
+        <w:rPr>
+          <w:rFonts w:ascii="Consolas" w:eastAsiaTheme="minorHAnsi" w:hAnsi="Consolas" w:cs="Consolas"/>
+          <w:color w:val="000000"/>
+          <w:sz w:val="19"/>
+          <w:szCs w:val="19"/>
+          <w:lang w:val="pl-PL"/>
+          <w14:ligatures w14:val="standardContextual"/>
+        </w:rPr>
+        <w:t xml:space="preserve">                </w:t>
+      </w:r>
+      <w:r>
+        <w:rPr>
+          <w:rFonts w:ascii="Consolas" w:eastAsiaTheme="minorHAnsi" w:hAnsi="Consolas" w:cs="Consolas"/>
+          <w:color w:val="0000FF"/>
+          <w:sz w:val="19"/>
+          <w:szCs w:val="19"/>
+          <w:lang w:val="pl-PL"/>
+          <w14:ligatures w14:val="standardContextual"/>
+        </w:rPr>
+        <w:t>if</w:t>
+      </w:r>
+      <w:r>
+        <w:rPr>
+          <w:rFonts w:ascii="Consolas" w:eastAsiaTheme="minorHAnsi" w:hAnsi="Consolas" w:cs="Consolas"/>
+          <w:color w:val="000000"/>
+          <w:sz w:val="19"/>
+          <w:szCs w:val="19"/>
+          <w:lang w:val="pl-PL"/>
+          <w14:ligatures w14:val="standardContextual"/>
+        </w:rPr>
+        <w:t xml:space="preserve"> (Instance == </w:t>
+      </w:r>
+      <w:r>
+        <w:rPr>
+          <w:rFonts w:ascii="Consolas" w:eastAsiaTheme="minorHAnsi" w:hAnsi="Consolas" w:cs="Consolas"/>
+          <w:color w:val="0000FF"/>
+          <w:sz w:val="19"/>
+          <w:szCs w:val="19"/>
+          <w:lang w:val="pl-PL"/>
+          <w14:ligatures w14:val="standardContextual"/>
+        </w:rPr>
+        <w:t>null</w:t>
+      </w:r>
+      <w:r>
+        <w:rPr>
+          <w:rFonts w:ascii="Consolas" w:eastAsiaTheme="minorHAnsi" w:hAnsi="Consolas" w:cs="Consolas"/>
+          <w:color w:val="000000"/>
+          <w:sz w:val="19"/>
+          <w:szCs w:val="19"/>
+          <w:lang w:val="pl-PL"/>
+          <w14:ligatures w14:val="standardContextual"/>
+        </w:rPr>
+        <w:t>)</w:t>
+      </w:r>
+    </w:p>
+    <w:p>
+      <w:pPr>
+        <w:autoSpaceDE w:val="0"/>
+        <w:autoSpaceDN w:val="0"/>
+        <w:adjustRightInd w:val="0"/>
+        <w:spacing w:before="0" w:after="0" w:line="240" w:lineRule="auto"/>
+        <w:rPr>
+          <w:rFonts w:ascii="Consolas" w:eastAsiaTheme="minorHAnsi" w:hAnsi="Consolas" w:cs="Consolas"/>
+          <w:color w:val="000000"/>
+          <w:sz w:val="19"/>
+          <w:szCs w:val="19"/>
+          <w:lang w:val="pl-PL"/>
+          <w14:ligatures w14:val="standardContextual"/>
+        </w:rPr>
+      </w:pPr>
+      <w:r>
+        <w:rPr>
+          <w:rFonts w:ascii="Consolas" w:eastAsiaTheme="minorHAnsi" w:hAnsi="Consolas" w:cs="Consolas"/>
+          <w:color w:val="000000"/>
+          <w:sz w:val="19"/>
+          <w:szCs w:val="19"/>
+          <w:lang w:val="pl-PL"/>
+          <w14:ligatures w14:val="standardContextual"/>
+        </w:rPr>
+        <w:t xml:space="preserve">                {</w:t>
+      </w:r>
+    </w:p>
+    <w:p>
+      <w:pPr>
+        <w:autoSpaceDE w:val="0"/>
+        <w:autoSpaceDN w:val="0"/>
+        <w:adjustRightInd w:val="0"/>
+        <w:spacing w:before="0" w:after="0" w:line="240" w:lineRule="auto"/>
+        <w:rPr>
+          <w:rFonts w:ascii="Consolas" w:eastAsiaTheme="minorHAnsi" w:hAnsi="Consolas" w:cs="Consolas"/>
+          <w:color w:val="000000"/>
+          <w:sz w:val="19"/>
+          <w:szCs w:val="19"/>
+          <w:lang w:val="pl-PL"/>
+          <w14:ligatures w14:val="standardContextual"/>
+        </w:rPr>
+      </w:pPr>
+      <w:r>
+        <w:rPr>
+          <w:rFonts w:ascii="Consolas" w:eastAsiaTheme="minorHAnsi" w:hAnsi="Consolas" w:cs="Consolas"/>
+          <w:color w:val="000000"/>
+          <w:sz w:val="19"/>
+          <w:szCs w:val="19"/>
+          <w:lang w:val="pl-PL"/>
+          <w14:ligatures w14:val="standardContextual"/>
+        </w:rPr>
+        <w:t xml:space="preserve">                    Instance = </w:t>
+      </w:r>
+      <w:r>
+        <w:rPr>
+          <w:rFonts w:ascii="Consolas" w:eastAsiaTheme="minorHAnsi" w:hAnsi="Consolas" w:cs="Consolas"/>
+          <w:color w:val="0000FF"/>
+          <w:sz w:val="19"/>
+          <w:szCs w:val="19"/>
+          <w:lang w:val="pl-PL"/>
+          <w14:ligatures w14:val="standardContextual"/>
+        </w:rPr>
+        <w:t>new</w:t>
+      </w:r>
+      <w:r>
+        <w:rPr>
+          <w:rFonts w:ascii="Consolas" w:eastAsiaTheme="minorHAnsi" w:hAnsi="Consolas" w:cs="Consolas"/>
+          <w:color w:val="000000"/>
+          <w:sz w:val="19"/>
+          <w:szCs w:val="19"/>
+          <w:lang w:val="pl-PL"/>
+          <w14:ligatures w14:val="standardContextual"/>
+        </w:rPr>
+        <w:t xml:space="preserve"> Singleton();</w:t>
+      </w:r>
+    </w:p>
+    <w:p>
+      <w:pPr>
+        <w:autoSpaceDE w:val="0"/>
+        <w:autoSpaceDN w:val="0"/>
+        <w:adjustRightInd w:val="0"/>
+        <w:spacing w:before="0" w:after="0" w:line="240" w:lineRule="auto"/>
+        <w:rPr>
+          <w:rFonts w:ascii="Consolas" w:eastAsiaTheme="minorHAnsi" w:hAnsi="Consolas" w:cs="Consolas"/>
+          <w:color w:val="000000"/>
+          <w:sz w:val="19"/>
+          <w:szCs w:val="19"/>
+          <w:lang w:val="pl-PL"/>
+          <w14:ligatures w14:val="standardContextual"/>
+        </w:rPr>
+      </w:pPr>
+      <w:r>
+        <w:rPr>
+          <w:rFonts w:ascii="Consolas" w:eastAsiaTheme="minorHAnsi" w:hAnsi="Consolas" w:cs="Consolas"/>
+          <w:color w:val="000000"/>
+          <w:sz w:val="19"/>
+          <w:szCs w:val="19"/>
+          <w:lang w:val="pl-PL"/>
+          <w14:ligatures w14:val="standardContextual"/>
+        </w:rPr>
+        <w:t xml:space="preserve">                }</w:t>
+      </w:r>
+    </w:p>
+    <w:p>
+      <w:pPr>
+        <w:autoSpaceDE w:val="0"/>
+        <w:autoSpaceDN w:val="0"/>
+        <w:adjustRightInd w:val="0"/>
+        <w:spacing w:before="0" w:after="0" w:line="240" w:lineRule="auto"/>
+        <w:rPr>
+          <w:rFonts w:ascii="Consolas" w:eastAsiaTheme="minorHAnsi" w:hAnsi="Consolas" w:cs="Consolas"/>
+          <w:color w:val="000000"/>
+          <w:sz w:val="19"/>
+          <w:szCs w:val="19"/>
+          <w:lang w:val="pl-PL"/>
+          <w14:ligatures w14:val="standardContextual"/>
+        </w:rPr>
+      </w:pPr>
+    </w:p>
+    <w:p>
+      <w:pPr>
+        <w:autoSpaceDE w:val="0"/>
+        <w:autoSpaceDN w:val="0"/>
+        <w:adjustRightInd w:val="0"/>
+        <w:spacing w:before="0" w:after="0" w:line="240" w:lineRule="auto"/>
+        <w:rPr>
+          <w:rFonts w:ascii="Consolas" w:eastAsiaTheme="minorHAnsi" w:hAnsi="Consolas" w:cs="Consolas"/>
+          <w:color w:val="000000"/>
+          <w:sz w:val="19"/>
+          <w:szCs w:val="19"/>
+          <w:lang w:val="pl-PL"/>
+          <w14:ligatures w14:val="standardContextual"/>
+        </w:rPr>
+      </w:pPr>
+      <w:r>
+        <w:rPr>
+          <w:rFonts w:ascii="Consolas" w:eastAsiaTheme="minorHAnsi" w:hAnsi="Consolas" w:cs="Consolas"/>
+          <w:color w:val="000000"/>
+          <w:sz w:val="19"/>
+          <w:szCs w:val="19"/>
+          <w:lang w:val="pl-PL"/>
+          <w14:ligatures w14:val="standardContextual"/>
+        </w:rPr>
+        <w:t xml:space="preserve">                </w:t>
+      </w:r>
+      <w:r>
+        <w:rPr>
+          <w:rFonts w:ascii="Consolas" w:eastAsiaTheme="minorHAnsi" w:hAnsi="Consolas" w:cs="Consolas"/>
+          <w:color w:val="0000FF"/>
+          <w:sz w:val="19"/>
+          <w:szCs w:val="19"/>
+          <w:lang w:val="pl-PL"/>
+          <w14:ligatures w14:val="standardContextual"/>
+        </w:rPr>
+        <w:t>return</w:t>
+      </w:r>
+      <w:r>
+        <w:rPr>
+          <w:rFonts w:ascii="Consolas" w:eastAsiaTheme="minorHAnsi" w:hAnsi="Consolas" w:cs="Consolas"/>
+          <w:color w:val="000000"/>
+          <w:sz w:val="19"/>
+          <w:szCs w:val="19"/>
+          <w:lang w:val="pl-PL"/>
+          <w14:ligatures w14:val="standardContextual"/>
+        </w:rPr>
+        <w:t xml:space="preserve"> Instance;</w:t>
+      </w:r>
+    </w:p>
+    <w:p>
+      <w:pPr>
+        <w:autoSpaceDE w:val="0"/>
+        <w:autoSpaceDN w:val="0"/>
+        <w:adjustRightInd w:val="0"/>
+        <w:spacing w:before="0" w:after="0" w:line="240" w:lineRule="auto"/>
+        <w:rPr>
+          <w:rFonts w:ascii="Consolas" w:eastAsiaTheme="minorHAnsi" w:hAnsi="Consolas" w:cs="Consolas"/>
+          <w:color w:val="000000"/>
+          <w:sz w:val="19"/>
+          <w:szCs w:val="19"/>
+          <w:lang w:val="pl-PL"/>
+          <w14:ligatures w14:val="standardContextual"/>
+        </w:rPr>
+      </w:pPr>
+      <w:r>
+        <w:rPr>
+          <w:rFonts w:ascii="Consolas" w:eastAsiaTheme="minorHAnsi" w:hAnsi="Consolas" w:cs="Consolas"/>
+          <w:color w:val="000000"/>
+          <w:sz w:val="19"/>
+          <w:szCs w:val="19"/>
+          <w:lang w:val="pl-PL"/>
+          <w14:ligatures w14:val="standardContextual"/>
+        </w:rPr>
+        <w:t xml:space="preserve">            }</w:t>
+      </w:r>
+    </w:p>
+    <w:p>
+      <w:pPr>
+        <w:autoSpaceDE w:val="0"/>
+        <w:autoSpaceDN w:val="0"/>
+        <w:adjustRightInd w:val="0"/>
+        <w:spacing w:before="0" w:after="0" w:line="240" w:lineRule="auto"/>
+        <w:rPr>
+          <w:rFonts w:ascii="Consolas" w:eastAsiaTheme="minorHAnsi" w:hAnsi="Consolas" w:cs="Consolas"/>
+          <w:color w:val="000000"/>
+          <w:sz w:val="19"/>
+          <w:szCs w:val="19"/>
+          <w:lang w:val="pl-PL"/>
+          <w14:ligatures w14:val="standardContextual"/>
+        </w:rPr>
+      </w:pPr>
+    </w:p>
+    <w:p>
+      <w:pPr>
+        <w:autoSpaceDE w:val="0"/>
+        <w:autoSpaceDN w:val="0"/>
+        <w:adjustRightInd w:val="0"/>
+        <w:spacing w:before="0" w:after="0" w:line="240" w:lineRule="auto"/>
+        <w:rPr>
+          <w:rFonts w:ascii="Consolas" w:eastAsiaTheme="minorHAnsi" w:hAnsi="Consolas" w:cs="Consolas"/>
+          <w:color w:val="000000"/>
+          <w:sz w:val="19"/>
+          <w:szCs w:val="19"/>
+          <w:lang w:val="pl-PL"/>
+          <w14:ligatures w14:val="standardContextual"/>
+        </w:rPr>
+      </w:pPr>
+      <w:r>
+        <w:rPr>
+          <w:rFonts w:ascii="Consolas" w:eastAsiaTheme="minorHAnsi" w:hAnsi="Consolas" w:cs="Consolas"/>
+          <w:color w:val="000000"/>
+          <w:sz w:val="19"/>
+          <w:szCs w:val="19"/>
+          <w:lang w:val="pl-PL"/>
+          <w14:ligatures w14:val="standardContextual"/>
+        </w:rPr>
+        <w:t xml:space="preserve">            </w:t>
+      </w:r>
+      <w:r>
+        <w:rPr>
+          <w:rFonts w:ascii="Consolas" w:eastAsiaTheme="minorHAnsi" w:hAnsi="Consolas" w:cs="Consolas"/>
+          <w:color w:val="0000FF"/>
+          <w:sz w:val="19"/>
+          <w:szCs w:val="19"/>
+          <w:lang w:val="pl-PL"/>
+          <w14:ligatures w14:val="standardContextual"/>
+        </w:rPr>
+        <w:t>public</w:t>
+      </w:r>
+      <w:r>
+        <w:rPr>
+          <w:rFonts w:ascii="Consolas" w:eastAsiaTheme="minorHAnsi" w:hAnsi="Consolas" w:cs="Consolas"/>
+          <w:color w:val="000000"/>
+          <w:sz w:val="19"/>
+          <w:szCs w:val="19"/>
+          <w:lang w:val="pl-PL"/>
+          <w14:ligatures w14:val="standardContextual"/>
+        </w:rPr>
+        <w:t xml:space="preserve"> </w:t>
+      </w:r>
+      <w:r>
+        <w:rPr>
+          <w:rFonts w:ascii="Consolas" w:eastAsiaTheme="minorHAnsi" w:hAnsi="Consolas" w:cs="Consolas"/>
+          <w:color w:val="0000FF"/>
+          <w:sz w:val="19"/>
+          <w:szCs w:val="19"/>
+          <w:lang w:val="pl-PL"/>
+          <w14:ligatures w14:val="standardContextual"/>
+        </w:rPr>
+        <w:t>void</w:t>
+      </w:r>
+      <w:r>
+        <w:rPr>
+          <w:rFonts w:ascii="Consolas" w:eastAsiaTheme="minorHAnsi" w:hAnsi="Consolas" w:cs="Consolas"/>
+          <w:color w:val="000000"/>
+          <w:sz w:val="19"/>
+          <w:szCs w:val="19"/>
+          <w:lang w:val="pl-PL"/>
+          <w14:ligatures w14:val="standardContextual"/>
+        </w:rPr>
+        <w:t xml:space="preserve"> addMessage(</w:t>
+      </w:r>
+      <w:r>
+        <w:rPr>
+          <w:rFonts w:ascii="Consolas" w:eastAsiaTheme="minorHAnsi" w:hAnsi="Consolas" w:cs="Consolas"/>
+          <w:color w:val="0000FF"/>
+          <w:sz w:val="19"/>
+          <w:szCs w:val="19"/>
+          <w:lang w:val="pl-PL"/>
+          <w14:ligatures w14:val="standardContextual"/>
+        </w:rPr>
+        <w:t>string</w:t>
+      </w:r>
+      <w:r>
+        <w:rPr>
+          <w:rFonts w:ascii="Consolas" w:eastAsiaTheme="minorHAnsi" w:hAnsi="Consolas" w:cs="Consolas"/>
+          <w:color w:val="000000"/>
+          <w:sz w:val="19"/>
+          <w:szCs w:val="19"/>
+          <w:lang w:val="pl-PL"/>
+          <w14:ligatures w14:val="standardContextual"/>
+        </w:rPr>
+        <w:t xml:space="preserve"> message)</w:t>
+      </w:r>
+    </w:p>
+    <w:p>
+      <w:pPr>
+        <w:autoSpaceDE w:val="0"/>
+        <w:autoSpaceDN w:val="0"/>
+        <w:adjustRightInd w:val="0"/>
+        <w:spacing w:before="0" w:after="0" w:line="240" w:lineRule="auto"/>
+        <w:rPr>
+          <w:rFonts w:ascii="Consolas" w:eastAsiaTheme="minorHAnsi" w:hAnsi="Consolas" w:cs="Consolas"/>
+          <w:color w:val="000000"/>
+          <w:sz w:val="19"/>
+          <w:szCs w:val="19"/>
+          <w:lang w:val="pl-PL"/>
+          <w14:ligatures w14:val="standardContextual"/>
+        </w:rPr>
+      </w:pPr>
+      <w:r>
+        <w:rPr>
+          <w:rFonts w:ascii="Consolas" w:eastAsiaTheme="minorHAnsi" w:hAnsi="Consolas" w:cs="Consolas"/>
+          <w:color w:val="000000"/>
+          <w:sz w:val="19"/>
+          <w:szCs w:val="19"/>
+          <w:lang w:val="pl-PL"/>
+          <w14:ligatures w14:val="standardContextual"/>
+        </w:rPr>
+        <w:t xml:space="preserve">            {</w:t>
+      </w:r>
+    </w:p>
+    <w:p>
+      <w:pPr>
+        <w:autoSpaceDE w:val="0"/>
+        <w:autoSpaceDN w:val="0"/>
+        <w:adjustRightInd w:val="0"/>
+        <w:spacing w:before="0" w:after="0" w:line="240" w:lineRule="auto"/>
+        <w:rPr>
+          <w:rFonts w:ascii="Consolas" w:eastAsiaTheme="minorHAnsi" w:hAnsi="Consolas" w:cs="Consolas"/>
+          <w:color w:val="000000"/>
+          <w:sz w:val="19"/>
+          <w:szCs w:val="19"/>
+          <w:lang w:val="pl-PL"/>
+          <w14:ligatures w14:val="standardContextual"/>
+        </w:rPr>
+      </w:pPr>
+      <w:r>
+        <w:rPr>
+          <w:rFonts w:ascii="Consolas" w:eastAsiaTheme="minorHAnsi" w:hAnsi="Consolas" w:cs="Consolas"/>
+          <w:color w:val="000000"/>
+          <w:sz w:val="19"/>
+          <w:szCs w:val="19"/>
+          <w:lang w:val="pl-PL"/>
+          <w14:ligatures w14:val="standardContextual"/>
+        </w:rPr>
+        <w:t xml:space="preserve">                Messages.Add(message);</w:t>
+      </w:r>
+    </w:p>
+    <w:p>
+      <w:pPr>
+        <w:autoSpaceDE w:val="0"/>
+        <w:autoSpaceDN w:val="0"/>
+        <w:adjustRightInd w:val="0"/>
+        <w:spacing w:before="0" w:after="0" w:line="240" w:lineRule="auto"/>
+        <w:rPr>
+          <w:rFonts w:ascii="Consolas" w:eastAsiaTheme="minorHAnsi" w:hAnsi="Consolas" w:cs="Consolas"/>
+          <w:color w:val="000000"/>
+          <w:sz w:val="19"/>
+          <w:szCs w:val="19"/>
+          <w:lang w:val="pl-PL"/>
+          <w14:ligatures w14:val="standardContextual"/>
+        </w:rPr>
+      </w:pPr>
+      <w:r>
+        <w:rPr>
+          <w:rFonts w:ascii="Consolas" w:eastAsiaTheme="minorHAnsi" w:hAnsi="Consolas" w:cs="Consolas"/>
+          <w:color w:val="000000"/>
+          <w:sz w:val="19"/>
+          <w:szCs w:val="19"/>
+          <w:lang w:val="pl-PL"/>
+          <w14:ligatures w14:val="standardContextual"/>
+        </w:rPr>
+        <w:t xml:space="preserve">            }</w:t>
+      </w:r>
+    </w:p>
+    <w:p>
+      <w:pPr>
+        <w:autoSpaceDE w:val="0"/>
+        <w:autoSpaceDN w:val="0"/>
+        <w:adjustRightInd w:val="0"/>
+        <w:spacing w:before="0" w:after="0" w:line="240" w:lineRule="auto"/>
+        <w:rPr>
+          <w:rFonts w:ascii="Consolas" w:eastAsiaTheme="minorHAnsi" w:hAnsi="Consolas" w:cs="Consolas"/>
+          <w:color w:val="000000"/>
+          <w:sz w:val="19"/>
+          <w:szCs w:val="19"/>
+          <w:lang w:val="pl-PL"/>
+          <w14:ligatures w14:val="standardContextual"/>
+        </w:rPr>
+      </w:pPr>
+    </w:p>
+    <w:p>
+      <w:pPr>
+        <w:autoSpaceDE w:val="0"/>
+        <w:autoSpaceDN w:val="0"/>
+        <w:adjustRightInd w:val="0"/>
+        <w:spacing w:before="0" w:after="0" w:line="240" w:lineRule="auto"/>
+        <w:rPr>
+          <w:rFonts w:ascii="Consolas" w:eastAsiaTheme="minorHAnsi" w:hAnsi="Consolas" w:cs="Consolas"/>
+          <w:color w:val="000000"/>
+          <w:sz w:val="19"/>
+          <w:szCs w:val="19"/>
+          <w:lang w:val="pl-PL"/>
+          <w14:ligatures w14:val="standardContextual"/>
+        </w:rPr>
+      </w:pPr>
+      <w:r>
+        <w:rPr>
+          <w:rFonts w:ascii="Consolas" w:eastAsiaTheme="minorHAnsi" w:hAnsi="Consolas" w:cs="Consolas"/>
+          <w:color w:val="000000"/>
+          <w:sz w:val="19"/>
+          <w:szCs w:val="19"/>
+          <w:lang w:val="pl-PL"/>
+          <w14:ligatures w14:val="standardContextual"/>
+        </w:rPr>
+        <w:t xml:space="preserve">            </w:t>
+      </w:r>
+      <w:r>
+        <w:rPr>
+          <w:rFonts w:ascii="Consolas" w:eastAsiaTheme="minorHAnsi" w:hAnsi="Consolas" w:cs="Consolas"/>
+          <w:color w:val="0000FF"/>
+          <w:sz w:val="19"/>
+          <w:szCs w:val="19"/>
+          <w:lang w:val="pl-PL"/>
+          <w14:ligatures w14:val="standardContextual"/>
+        </w:rPr>
+        <w:t>public</w:t>
+      </w:r>
+      <w:r>
+        <w:rPr>
+          <w:rFonts w:ascii="Consolas" w:eastAsiaTheme="minorHAnsi" w:hAnsi="Consolas" w:cs="Consolas"/>
+          <w:color w:val="000000"/>
+          <w:sz w:val="19"/>
+          <w:szCs w:val="19"/>
+          <w:lang w:val="pl-PL"/>
+          <w14:ligatures w14:val="standardContextual"/>
+        </w:rPr>
+        <w:t xml:space="preserve"> </w:t>
+      </w:r>
+      <w:r>
+        <w:rPr>
+          <w:rFonts w:ascii="Consolas" w:eastAsiaTheme="minorHAnsi" w:hAnsi="Consolas" w:cs="Consolas"/>
+          <w:color w:val="0000FF"/>
+          <w:sz w:val="19"/>
+          <w:szCs w:val="19"/>
+          <w:lang w:val="pl-PL"/>
+          <w14:ligatures w14:val="standardContextual"/>
+        </w:rPr>
+        <w:t>void</w:t>
+      </w:r>
+      <w:r>
+        <w:rPr>
+          <w:rFonts w:ascii="Consolas" w:eastAsiaTheme="minorHAnsi" w:hAnsi="Consolas" w:cs="Consolas"/>
+          <w:color w:val="000000"/>
+          <w:sz w:val="19"/>
+          <w:szCs w:val="19"/>
+          <w:lang w:val="pl-PL"/>
+          <w14:ligatures w14:val="standardContextual"/>
+        </w:rPr>
+        <w:t xml:space="preserve"> printMessages()</w:t>
+      </w:r>
+    </w:p>
+    <w:p>
+      <w:pPr>
+        <w:autoSpaceDE w:val="0"/>
+        <w:autoSpaceDN w:val="0"/>
+        <w:adjustRightInd w:val="0"/>
+        <w:spacing w:before="0" w:after="0" w:line="240" w:lineRule="auto"/>
+        <w:rPr>
+          <w:rFonts w:ascii="Consolas" w:eastAsiaTheme="minorHAnsi" w:hAnsi="Consolas" w:cs="Consolas"/>
+          <w:color w:val="000000"/>
+          <w:sz w:val="19"/>
+          <w:szCs w:val="19"/>
+          <w:lang w:val="pl-PL"/>
+          <w14:ligatures w14:val="standardContextual"/>
+        </w:rPr>
+      </w:pPr>
+      <w:r>
+        <w:rPr>
+          <w:rFonts w:ascii="Consolas" w:eastAsiaTheme="minorHAnsi" w:hAnsi="Consolas" w:cs="Consolas"/>
+          <w:color w:val="000000"/>
+          <w:sz w:val="19"/>
+          <w:szCs w:val="19"/>
+          <w:lang w:val="pl-PL"/>
+          <w14:ligatures w14:val="standardContextual"/>
+        </w:rPr>
+        <w:t xml:space="preserve">            {</w:t>
+      </w:r>
+    </w:p>
+    <w:p>
+      <w:pPr>
+        <w:autoSpaceDE w:val="0"/>
+        <w:autoSpaceDN w:val="0"/>
+        <w:adjustRightInd w:val="0"/>
+        <w:spacing w:before="0" w:after="0" w:line="240" w:lineRule="auto"/>
+        <w:rPr>
+          <w:rFonts w:ascii="Consolas" w:eastAsiaTheme="minorHAnsi" w:hAnsi="Consolas" w:cs="Consolas"/>
+          <w:color w:val="000000"/>
+          <w:sz w:val="19"/>
+          <w:szCs w:val="19"/>
+          <w:lang w:val="pl-PL"/>
+          <w14:ligatures w14:val="standardContextual"/>
+        </w:rPr>
+      </w:pPr>
+      <w:r>
+        <w:rPr>
+          <w:rFonts w:ascii="Consolas" w:eastAsiaTheme="minorHAnsi" w:hAnsi="Consolas" w:cs="Consolas"/>
+          <w:color w:val="000000"/>
+          <w:sz w:val="19"/>
+          <w:szCs w:val="19"/>
+          <w:lang w:val="pl-PL"/>
+          <w14:ligatures w14:val="standardContextual"/>
+        </w:rPr>
+        <w:t xml:space="preserve">                </w:t>
+      </w:r>
+      <w:r>
+        <w:rPr>
+          <w:rFonts w:ascii="Consolas" w:eastAsiaTheme="minorHAnsi" w:hAnsi="Consolas" w:cs="Consolas"/>
+          <w:color w:val="0000FF"/>
+          <w:sz w:val="19"/>
+          <w:szCs w:val="19"/>
+          <w:lang w:val="pl-PL"/>
+          <w14:ligatures w14:val="standardContextual"/>
+        </w:rPr>
+        <w:t>if</w:t>
+      </w:r>
+      <w:r>
+        <w:rPr>
+          <w:rFonts w:ascii="Consolas" w:eastAsiaTheme="minorHAnsi" w:hAnsi="Consolas" w:cs="Consolas"/>
+          <w:color w:val="000000"/>
+          <w:sz w:val="19"/>
+          <w:szCs w:val="19"/>
+          <w:lang w:val="pl-PL"/>
+          <w14:ligatures w14:val="standardContextual"/>
+        </w:rPr>
+        <w:t>(Messages.Count == 0)</w:t>
+      </w:r>
+    </w:p>
+    <w:p>
+      <w:pPr>
+        <w:autoSpaceDE w:val="0"/>
+        <w:autoSpaceDN w:val="0"/>
+        <w:adjustRightInd w:val="0"/>
+        <w:spacing w:before="0" w:after="0" w:line="240" w:lineRule="auto"/>
+        <w:rPr>
+          <w:rFonts w:ascii="Consolas" w:eastAsiaTheme="minorHAnsi" w:hAnsi="Consolas" w:cs="Consolas"/>
+          <w:color w:val="000000"/>
+          <w:sz w:val="19"/>
+          <w:szCs w:val="19"/>
+          <w:lang w:val="pl-PL"/>
+          <w14:ligatures w14:val="standardContextual"/>
+        </w:rPr>
+      </w:pPr>
+      <w:r>
+        <w:rPr>
+          <w:rFonts w:ascii="Consolas" w:eastAsiaTheme="minorHAnsi" w:hAnsi="Consolas" w:cs="Consolas"/>
+          <w:color w:val="000000"/>
+          <w:sz w:val="19"/>
+          <w:szCs w:val="19"/>
+          <w:lang w:val="pl-PL"/>
+          <w14:ligatures w14:val="standardContextual"/>
+        </w:rPr>
+        <w:t xml:space="preserve">                {</w:t>
+      </w:r>
+    </w:p>
+    <w:p>
+      <w:pPr>
+        <w:autoSpaceDE w:val="0"/>
+        <w:autoSpaceDN w:val="0"/>
+        <w:adjustRightInd w:val="0"/>
+        <w:spacing w:before="0" w:after="0" w:line="240" w:lineRule="auto"/>
+        <w:rPr>
+          <w:rFonts w:ascii="Consolas" w:eastAsiaTheme="minorHAnsi" w:hAnsi="Consolas" w:cs="Consolas"/>
+          <w:color w:val="000000"/>
+          <w:sz w:val="19"/>
+          <w:szCs w:val="19"/>
+          <w:lang w:val="pl-PL"/>
+          <w14:ligatures w14:val="standardContextual"/>
+        </w:rPr>
+      </w:pPr>
+      <w:r>
+        <w:rPr>
+          <w:rFonts w:ascii="Consolas" w:eastAsiaTheme="minorHAnsi" w:hAnsi="Consolas" w:cs="Consolas"/>
+          <w:color w:val="000000"/>
+          <w:sz w:val="19"/>
+          <w:szCs w:val="19"/>
+          <w:lang w:val="pl-PL"/>
+          <w14:ligatures w14:val="standardContextual"/>
+        </w:rPr>
+        <w:t xml:space="preserve">                    Console.WriteLine(</w:t>
+      </w:r>
+      <w:r>
+        <w:rPr>
+          <w:rFonts w:ascii="Consolas" w:eastAsiaTheme="minorHAnsi" w:hAnsi="Consolas" w:cs="Consolas"/>
+          <w:color w:val="A31515"/>
+          <w:sz w:val="19"/>
+          <w:szCs w:val="19"/>
+          <w:lang w:val="pl-PL"/>
+          <w14:ligatures w14:val="standardContextual"/>
+        </w:rPr>
+        <w:t>"Brak komunikatów"</w:t>
+      </w:r>
+      <w:r>
+        <w:rPr>
+          <w:rFonts w:ascii="Consolas" w:eastAsiaTheme="minorHAnsi" w:hAnsi="Consolas" w:cs="Consolas"/>
+          <w:color w:val="000000"/>
+          <w:sz w:val="19"/>
+          <w:szCs w:val="19"/>
+          <w:lang w:val="pl-PL"/>
+          <w14:ligatures w14:val="standardContextual"/>
+        </w:rPr>
+        <w:t>);</w:t>
+      </w:r>
+    </w:p>
+    <w:p>
+      <w:pPr>
+        <w:autoSpaceDE w:val="0"/>
+        <w:autoSpaceDN w:val="0"/>
+        <w:adjustRightInd w:val="0"/>
+        <w:spacing w:before="0" w:after="0" w:line="240" w:lineRule="auto"/>
+        <w:rPr>
+          <w:rFonts w:ascii="Consolas" w:eastAsiaTheme="minorHAnsi" w:hAnsi="Consolas" w:cs="Consolas"/>
+          <w:color w:val="000000"/>
+          <w:sz w:val="19"/>
+          <w:szCs w:val="19"/>
+          <w:lang w:val="pl-PL"/>
+          <w14:ligatures w14:val="standardContextual"/>
+        </w:rPr>
+      </w:pPr>
+      <w:r>
+        <w:rPr>
+          <w:rFonts w:ascii="Consolas" w:eastAsiaTheme="minorHAnsi" w:hAnsi="Consolas" w:cs="Consolas"/>
+          <w:color w:val="000000"/>
+          <w:sz w:val="19"/>
+          <w:szCs w:val="19"/>
+          <w:lang w:val="pl-PL"/>
+          <w14:ligatures w14:val="standardContextual"/>
+        </w:rPr>
+        <w:t xml:space="preserve">                    </w:t>
+      </w:r>
+      <w:r>
+        <w:rPr>
+          <w:rFonts w:ascii="Consolas" w:eastAsiaTheme="minorHAnsi" w:hAnsi="Consolas" w:cs="Consolas"/>
+          <w:color w:val="0000FF"/>
+          <w:sz w:val="19"/>
+          <w:szCs w:val="19"/>
+          <w:lang w:val="pl-PL"/>
+          <w14:ligatures w14:val="standardContextual"/>
+        </w:rPr>
+        <w:t>return</w:t>
+      </w:r>
+      <w:r>
+        <w:rPr>
+          <w:rFonts w:ascii="Consolas" w:eastAsiaTheme="minorHAnsi" w:hAnsi="Consolas" w:cs="Consolas"/>
+          <w:color w:val="000000"/>
+          <w:sz w:val="19"/>
+          <w:szCs w:val="19"/>
+          <w:lang w:val="pl-PL"/>
+          <w14:ligatures w14:val="standardContextual"/>
+        </w:rPr>
+        <w:t>;</w:t>
+      </w:r>
+    </w:p>
+    <w:p>
+      <w:pPr>
+        <w:autoSpaceDE w:val="0"/>
+        <w:autoSpaceDN w:val="0"/>
+        <w:adjustRightInd w:val="0"/>
+        <w:spacing w:before="0" w:after="0" w:line="240" w:lineRule="auto"/>
+        <w:rPr>
+          <w:rFonts w:ascii="Consolas" w:eastAsiaTheme="minorHAnsi" w:hAnsi="Consolas" w:cs="Consolas"/>
+          <w:color w:val="000000"/>
+          <w:sz w:val="19"/>
+          <w:szCs w:val="19"/>
+          <w:lang w:val="pl-PL"/>
+          <w14:ligatures w14:val="standardContextual"/>
+        </w:rPr>
+      </w:pPr>
+      <w:r>
+        <w:rPr>
+          <w:rFonts w:ascii="Consolas" w:eastAsiaTheme="minorHAnsi" w:hAnsi="Consolas" w:cs="Consolas"/>
+          <w:color w:val="000000"/>
+          <w:sz w:val="19"/>
+          <w:szCs w:val="19"/>
+          <w:lang w:val="pl-PL"/>
+          <w14:ligatures w14:val="standardContextual"/>
+        </w:rPr>
+        <w:t xml:space="preserve">                }</w:t>
+      </w:r>
+    </w:p>
+    <w:p>
+      <w:pPr>
+        <w:autoSpaceDE w:val="0"/>
+        <w:autoSpaceDN w:val="0"/>
+        <w:adjustRightInd w:val="0"/>
+        <w:spacing w:before="0" w:after="0" w:line="240" w:lineRule="auto"/>
+        <w:rPr>
+          <w:rFonts w:ascii="Consolas" w:eastAsiaTheme="minorHAnsi" w:hAnsi="Consolas" w:cs="Consolas"/>
+          <w:color w:val="000000"/>
+          <w:sz w:val="19"/>
+          <w:szCs w:val="19"/>
+          <w:lang w:val="pl-PL"/>
+          <w14:ligatures w14:val="standardContextual"/>
+        </w:rPr>
+      </w:pPr>
+    </w:p>
+    <w:p>
+      <w:pPr>
+        <w:autoSpaceDE w:val="0"/>
+        <w:autoSpaceDN w:val="0"/>
+        <w:adjustRightInd w:val="0"/>
+        <w:spacing w:before="0" w:after="0" w:line="240" w:lineRule="auto"/>
+        <w:rPr>
+          <w:rFonts w:ascii="Consolas" w:eastAsiaTheme="minorHAnsi" w:hAnsi="Consolas" w:cs="Consolas"/>
+          <w:color w:val="000000"/>
+          <w:sz w:val="19"/>
+          <w:szCs w:val="19"/>
+          <w:lang w:val="pl-PL"/>
+          <w14:ligatures w14:val="standardContextual"/>
+        </w:rPr>
+      </w:pPr>
+      <w:r>
+        <w:rPr>
+          <w:rFonts w:ascii="Consolas" w:eastAsiaTheme="minorHAnsi" w:hAnsi="Consolas" w:cs="Consolas"/>
+          <w:color w:val="000000"/>
+          <w:sz w:val="19"/>
+          <w:szCs w:val="19"/>
+          <w:lang w:val="pl-PL"/>
+          <w14:ligatures w14:val="standardContextual"/>
+        </w:rPr>
+        <w:t xml:space="preserve">                Console.WriteLine(</w:t>
+      </w:r>
+      <w:r>
+        <w:rPr>
+          <w:rFonts w:ascii="Consolas" w:eastAsiaTheme="minorHAnsi" w:hAnsi="Consolas" w:cs="Consolas"/>
+          <w:color w:val="A31515"/>
+          <w:sz w:val="19"/>
+          <w:szCs w:val="19"/>
+          <w:lang w:val="pl-PL"/>
+          <w14:ligatures w14:val="standardContextual"/>
+        </w:rPr>
+        <w:t>"Lista komunikatów: \n"</w:t>
+      </w:r>
+      <w:r>
+        <w:rPr>
+          <w:rFonts w:ascii="Consolas" w:eastAsiaTheme="minorHAnsi" w:hAnsi="Consolas" w:cs="Consolas"/>
+          <w:color w:val="000000"/>
+          <w:sz w:val="19"/>
+          <w:szCs w:val="19"/>
+          <w:lang w:val="pl-PL"/>
+          <w14:ligatures w14:val="standardContextual"/>
+        </w:rPr>
+        <w:t>);</w:t>
+      </w:r>
+    </w:p>
+    <w:p>
+      <w:pPr>
+        <w:autoSpaceDE w:val="0"/>
+        <w:autoSpaceDN w:val="0"/>
+        <w:adjustRightInd w:val="0"/>
+        <w:spacing w:before="0" w:after="0" w:line="240" w:lineRule="auto"/>
+        <w:rPr>
+          <w:rFonts w:ascii="Consolas" w:eastAsiaTheme="minorHAnsi" w:hAnsi="Consolas" w:cs="Consolas"/>
+          <w:color w:val="000000"/>
+          <w:sz w:val="19"/>
+          <w:szCs w:val="19"/>
+          <w:lang w:val="pl-PL"/>
+          <w14:ligatures w14:val="standardContextual"/>
+        </w:rPr>
+      </w:pPr>
+    </w:p>
+    <w:p>
+      <w:pPr>
+        <w:autoSpaceDE w:val="0"/>
+        <w:autoSpaceDN w:val="0"/>
+        <w:adjustRightInd w:val="0"/>
+        <w:spacing w:before="0" w:after="0" w:line="240" w:lineRule="auto"/>
+        <w:rPr>
+          <w:rFonts w:ascii="Consolas" w:eastAsiaTheme="minorHAnsi" w:hAnsi="Consolas" w:cs="Consolas"/>
+          <w:color w:val="000000"/>
+          <w:sz w:val="19"/>
+          <w:szCs w:val="19"/>
+          <w:lang w:val="pl-PL"/>
+          <w14:ligatures w14:val="standardContextual"/>
+        </w:rPr>
+      </w:pPr>
+      <w:r>
+        <w:rPr>
+          <w:rFonts w:ascii="Consolas" w:eastAsiaTheme="minorHAnsi" w:hAnsi="Consolas" w:cs="Consolas"/>
+          <w:color w:val="000000"/>
+          <w:sz w:val="19"/>
+          <w:szCs w:val="19"/>
+          <w:lang w:val="pl-PL"/>
+          <w14:ligatures w14:val="standardContextual"/>
+        </w:rPr>
+        <w:t xml:space="preserve">                </w:t>
+      </w:r>
+      <w:r>
+        <w:rPr>
+          <w:rFonts w:ascii="Consolas" w:eastAsiaTheme="minorHAnsi" w:hAnsi="Consolas" w:cs="Consolas"/>
+          <w:color w:val="0000FF"/>
+          <w:sz w:val="19"/>
+          <w:szCs w:val="19"/>
+          <w:lang w:val="pl-PL"/>
+          <w14:ligatures w14:val="standardContextual"/>
+        </w:rPr>
+        <w:t>for</w:t>
+      </w:r>
+      <w:r>
+        <w:rPr>
+          <w:rFonts w:ascii="Consolas" w:eastAsiaTheme="minorHAnsi" w:hAnsi="Consolas" w:cs="Consolas"/>
+          <w:color w:val="000000"/>
+          <w:sz w:val="19"/>
+          <w:szCs w:val="19"/>
+          <w:lang w:val="pl-PL"/>
+          <w14:ligatures w14:val="standardContextual"/>
+        </w:rPr>
+        <w:t xml:space="preserve"> (</w:t>
+      </w:r>
+      <w:r>
+        <w:rPr>
+          <w:rFonts w:ascii="Consolas" w:eastAsiaTheme="minorHAnsi" w:hAnsi="Consolas" w:cs="Consolas"/>
+          <w:color w:val="0000FF"/>
+          <w:sz w:val="19"/>
+          <w:szCs w:val="19"/>
+          <w:lang w:val="pl-PL"/>
+          <w14:ligatures w14:val="standardContextual"/>
+        </w:rPr>
+        <w:t>var</w:t>
+      </w:r>
+      <w:r>
+        <w:rPr>
+          <w:rFonts w:ascii="Consolas" w:eastAsiaTheme="minorHAnsi" w:hAnsi="Consolas" w:cs="Consolas"/>
+          <w:color w:val="000000"/>
+          <w:sz w:val="19"/>
+          <w:szCs w:val="19"/>
+          <w:lang w:val="pl-PL"/>
+          <w14:ligatures w14:val="standardContextual"/>
+        </w:rPr>
+        <w:t xml:space="preserve"> i = 0; i &lt; Messages.Count; i++)</w:t>
+      </w:r>
+    </w:p>
+    <w:p>
+      <w:pPr>
+        <w:autoSpaceDE w:val="0"/>
+        <w:autoSpaceDN w:val="0"/>
+        <w:adjustRightInd w:val="0"/>
+        <w:spacing w:before="0" w:after="0" w:line="240" w:lineRule="auto"/>
+        <w:rPr>
+          <w:rFonts w:ascii="Consolas" w:eastAsiaTheme="minorHAnsi" w:hAnsi="Consolas" w:cs="Consolas"/>
+          <w:color w:val="000000"/>
+          <w:sz w:val="19"/>
+          <w:szCs w:val="19"/>
+          <w:lang w:val="pl-PL"/>
+          <w14:ligatures w14:val="standardContextual"/>
+        </w:rPr>
+      </w:pPr>
+      <w:r>
+        <w:rPr>
+          <w:rFonts w:ascii="Consolas" w:eastAsiaTheme="minorHAnsi" w:hAnsi="Consolas" w:cs="Consolas"/>
+          <w:color w:val="000000"/>
+          <w:sz w:val="19"/>
+          <w:szCs w:val="19"/>
+          <w:lang w:val="pl-PL"/>
+          <w14:ligatures w14:val="standardContextual"/>
+        </w:rPr>
+        <w:t xml:space="preserve">                {</w:t>
+      </w:r>
+    </w:p>
+    <w:p>
+      <w:pPr>
+        <w:autoSpaceDE w:val="0"/>
+        <w:autoSpaceDN w:val="0"/>
+        <w:adjustRightInd w:val="0"/>
+        <w:spacing w:before="0" w:after="0" w:line="240" w:lineRule="auto"/>
+        <w:rPr>
+          <w:rFonts w:ascii="Consolas" w:eastAsiaTheme="minorHAnsi" w:hAnsi="Consolas" w:cs="Consolas"/>
+          <w:color w:val="000000"/>
+          <w:sz w:val="19"/>
+          <w:szCs w:val="19"/>
+          <w:lang w:val="pl-PL"/>
+          <w14:ligatures w14:val="standardContextual"/>
+        </w:rPr>
+      </w:pPr>
+      <w:r>
+        <w:rPr>
+          <w:rFonts w:ascii="Consolas" w:eastAsiaTheme="minorHAnsi" w:hAnsi="Consolas" w:cs="Consolas"/>
+          <w:color w:val="000000"/>
+          <w:sz w:val="19"/>
+          <w:szCs w:val="19"/>
+          <w:lang w:val="pl-PL"/>
+          <w14:ligatures w14:val="standardContextual"/>
+        </w:rPr>
+        <w:t xml:space="preserve">                    Console.WriteLine(</w:t>
+      </w:r>
+      <w:r>
+        <w:rPr>
+          <w:rFonts w:ascii="Consolas" w:eastAsiaTheme="minorHAnsi" w:hAnsi="Consolas" w:cs="Consolas"/>
+          <w:color w:val="A31515"/>
+          <w:sz w:val="19"/>
+          <w:szCs w:val="19"/>
+          <w:lang w:val="pl-PL"/>
+          <w14:ligatures w14:val="standardContextual"/>
+        </w:rPr>
+        <w:t>"\t{0}: {1}"</w:t>
+      </w:r>
+      <w:r>
+        <w:rPr>
+          <w:rFonts w:ascii="Consolas" w:eastAsiaTheme="minorHAnsi" w:hAnsi="Consolas" w:cs="Consolas"/>
+          <w:color w:val="000000"/>
+          <w:sz w:val="19"/>
+          <w:szCs w:val="19"/>
+          <w:lang w:val="pl-PL"/>
+          <w14:ligatures w14:val="standardContextual"/>
+        </w:rPr>
+        <w:t>, i+1, Messages[i]);</w:t>
+      </w:r>
+    </w:p>
+    <w:p>
+      <w:pPr>
+        <w:autoSpaceDE w:val="0"/>
+        <w:autoSpaceDN w:val="0"/>
+        <w:adjustRightInd w:val="0"/>
+        <w:spacing w:before="0" w:after="0" w:line="240" w:lineRule="auto"/>
+        <w:rPr>
+          <w:rFonts w:ascii="Consolas" w:eastAsiaTheme="minorHAnsi" w:hAnsi="Consolas" w:cs="Consolas"/>
+          <w:color w:val="000000"/>
+          <w:sz w:val="19"/>
+          <w:szCs w:val="19"/>
+          <w:lang w:val="pl-PL"/>
+          <w14:ligatures w14:val="standardContextual"/>
+        </w:rPr>
+      </w:pPr>
+      <w:r>
+        <w:rPr>
+          <w:rFonts w:ascii="Consolas" w:eastAsiaTheme="minorHAnsi" w:hAnsi="Consolas" w:cs="Consolas"/>
+          <w:color w:val="000000"/>
+          <w:sz w:val="19"/>
+          <w:szCs w:val="19"/>
+          <w:lang w:val="pl-PL"/>
+          <w14:ligatures w14:val="standardContextual"/>
+        </w:rPr>
+        <w:t xml:space="preserve">                }</w:t>
+      </w:r>
+    </w:p>
+    <w:p>
+      <w:pPr>
+        <w:autoSpaceDE w:val="0"/>
+        <w:autoSpaceDN w:val="0"/>
+        <w:adjustRightInd w:val="0"/>
+        <w:spacing w:before="0" w:after="0" w:line="240" w:lineRule="auto"/>
+        <w:rPr>
+          <w:rFonts w:ascii="Consolas" w:eastAsiaTheme="minorHAnsi" w:hAnsi="Consolas" w:cs="Consolas"/>
+          <w:color w:val="000000"/>
+          <w:sz w:val="19"/>
+          <w:szCs w:val="19"/>
+          <w:lang w:val="pl-PL"/>
+          <w14:ligatures w14:val="standardContextual"/>
+        </w:rPr>
+      </w:pPr>
+      <w:r>
+        <w:rPr>
+          <w:rFonts w:ascii="Consolas" w:eastAsiaTheme="minorHAnsi" w:hAnsi="Consolas" w:cs="Consolas"/>
+          <w:color w:val="000000"/>
+          <w:sz w:val="19"/>
+          <w:szCs w:val="19"/>
+          <w:lang w:val="pl-PL"/>
+          <w14:ligatures w14:val="standardContextual"/>
+        </w:rPr>
+        <w:t xml:space="preserve">            }</w:t>
+      </w:r>
+    </w:p>
+    <w:p>
+      <w:pPr>
+        <w:autoSpaceDE w:val="0"/>
+        <w:autoSpaceDN w:val="0"/>
+        <w:adjustRightInd w:val="0"/>
+        <w:spacing w:before="0" w:after="0" w:line="240" w:lineRule="auto"/>
+        <w:rPr>
+          <w:rFonts w:ascii="Consolas" w:eastAsiaTheme="minorHAnsi" w:hAnsi="Consolas" w:cs="Consolas"/>
+          <w:color w:val="000000"/>
+          <w:sz w:val="19"/>
+          <w:szCs w:val="19"/>
+          <w:lang w:val="pl-PL"/>
+          <w14:ligatures w14:val="standardContextual"/>
+        </w:rPr>
+      </w:pPr>
+    </w:p>
+    <w:p>
+      <w:pPr>
+        <w:autoSpaceDE w:val="0"/>
+        <w:autoSpaceDN w:val="0"/>
+        <w:adjustRightInd w:val="0"/>
+        <w:spacing w:before="0" w:after="0" w:line="240" w:lineRule="auto"/>
+        <w:rPr>
+          <w:rFonts w:ascii="Consolas" w:eastAsiaTheme="minorHAnsi" w:hAnsi="Consolas" w:cs="Consolas"/>
+          <w:color w:val="000000"/>
+          <w:sz w:val="19"/>
+          <w:szCs w:val="19"/>
+          <w:lang w:val="pl-PL"/>
+          <w14:ligatures w14:val="standardContextual"/>
+        </w:rPr>
+      </w:pPr>
+      <w:r>
+        <w:rPr>
+          <w:rFonts w:ascii="Consolas" w:eastAsiaTheme="minorHAnsi" w:hAnsi="Consolas" w:cs="Consolas"/>
+          <w:color w:val="000000"/>
+          <w:sz w:val="19"/>
+          <w:szCs w:val="19"/>
+          <w:lang w:val="pl-PL"/>
+          <w14:ligatures w14:val="standardContextual"/>
+        </w:rPr>
+        <w:t xml:space="preserve">        }</w:t>
+      </w:r>
+    </w:p>
+    <w:p>
+      <w:pPr>
+        <w:autoSpaceDE w:val="0"/>
+        <w:autoSpaceDN w:val="0"/>
+        <w:adjustRightInd w:val="0"/>
+        <w:spacing w:before="0" w:after="0" w:line="240" w:lineRule="auto"/>
+        <w:rPr>
+          <w:rFonts w:ascii="Consolas" w:eastAsiaTheme="minorHAnsi" w:hAnsi="Consolas" w:cs="Consolas"/>
+          <w:color w:val="000000"/>
+          <w:sz w:val="19"/>
+          <w:szCs w:val="19"/>
+          <w:lang w:val="pl-PL"/>
+          <w14:ligatures w14:val="standardContextual"/>
+        </w:rPr>
+      </w:pPr>
+      <w:r>
+        <w:rPr>
+          <w:rFonts w:ascii="Consolas" w:eastAsiaTheme="minorHAnsi" w:hAnsi="Consolas" w:cs="Consolas"/>
+          <w:color w:val="000000"/>
+          <w:sz w:val="19"/>
+          <w:szCs w:val="19"/>
+          <w:lang w:val="pl-PL"/>
+          <w14:ligatures w14:val="standardContextual"/>
+        </w:rPr>
+        <w:t xml:space="preserve">        </w:t>
+      </w:r>
+      <w:r>
+        <w:rPr>
+          <w:rFonts w:ascii="Consolas" w:eastAsiaTheme="minorHAnsi" w:hAnsi="Consolas" w:cs="Consolas"/>
+          <w:color w:val="0000FF"/>
+          <w:sz w:val="19"/>
+          <w:szCs w:val="19"/>
+          <w:lang w:val="pl-PL"/>
+          <w14:ligatures w14:val="standardContextual"/>
+        </w:rPr>
+        <w:t>static</w:t>
+      </w:r>
+      <w:r>
+        <w:rPr>
+          <w:rFonts w:ascii="Consolas" w:eastAsiaTheme="minorHAnsi" w:hAnsi="Consolas" w:cs="Consolas"/>
+          <w:color w:val="000000"/>
+          <w:sz w:val="19"/>
+          <w:szCs w:val="19"/>
+          <w:lang w:val="pl-PL"/>
+          <w14:ligatures w14:val="standardContextual"/>
+        </w:rPr>
+        <w:t xml:space="preserve"> </w:t>
+      </w:r>
+      <w:r>
+        <w:rPr>
+          <w:rFonts w:ascii="Consolas" w:eastAsiaTheme="minorHAnsi" w:hAnsi="Consolas" w:cs="Consolas"/>
+          <w:color w:val="0000FF"/>
+          <w:sz w:val="19"/>
+          <w:szCs w:val="19"/>
+          <w:lang w:val="pl-PL"/>
+          <w14:ligatures w14:val="standardContextual"/>
+        </w:rPr>
+        <w:t>void</w:t>
+      </w:r>
+      <w:r>
+        <w:rPr>
+          <w:rFonts w:ascii="Consolas" w:eastAsiaTheme="minorHAnsi" w:hAnsi="Consolas" w:cs="Consolas"/>
+          <w:color w:val="000000"/>
+          <w:sz w:val="19"/>
+          <w:szCs w:val="19"/>
+          <w:lang w:val="pl-PL"/>
+          <w14:ligatures w14:val="standardContextual"/>
+        </w:rPr>
+        <w:t xml:space="preserve"> Main(</w:t>
+      </w:r>
+      <w:r>
+        <w:rPr>
+          <w:rFonts w:ascii="Consolas" w:eastAsiaTheme="minorHAnsi" w:hAnsi="Consolas" w:cs="Consolas"/>
+          <w:color w:val="0000FF"/>
+          <w:sz w:val="19"/>
+          <w:szCs w:val="19"/>
+          <w:lang w:val="pl-PL"/>
+          <w14:ligatures w14:val="standardContextual"/>
+        </w:rPr>
+        <w:t>string</w:t>
+      </w:r>
+      <w:r>
+        <w:rPr>
+          <w:rFonts w:ascii="Consolas" w:eastAsiaTheme="minorHAnsi" w:hAnsi="Consolas" w:cs="Consolas"/>
+          <w:color w:val="000000"/>
+          <w:sz w:val="19"/>
+          <w:szCs w:val="19"/>
+          <w:lang w:val="pl-PL"/>
+          <w14:ligatures w14:val="standardContextual"/>
+        </w:rPr>
+        <w:t>[] args)</w:t>
+      </w:r>
+    </w:p>
+    <w:p>
+      <w:pPr>
+        <w:autoSpaceDE w:val="0"/>
+        <w:autoSpaceDN w:val="0"/>
+        <w:adjustRightInd w:val="0"/>
+        <w:spacing w:before="0" w:after="0" w:line="240" w:lineRule="auto"/>
+        <w:rPr>
+          <w:rFonts w:ascii="Consolas" w:eastAsiaTheme="minorHAnsi" w:hAnsi="Consolas" w:cs="Consolas"/>
+          <w:color w:val="000000"/>
+          <w:sz w:val="19"/>
+          <w:szCs w:val="19"/>
+          <w:lang w:val="pl-PL"/>
+          <w14:ligatures w14:val="standardContextual"/>
+        </w:rPr>
+      </w:pPr>
+      <w:r>
+        <w:rPr>
+          <w:rFonts w:ascii="Consolas" w:eastAsiaTheme="minorHAnsi" w:hAnsi="Consolas" w:cs="Consolas"/>
+          <w:color w:val="000000"/>
+          <w:sz w:val="19"/>
+          <w:szCs w:val="19"/>
+          <w:lang w:val="pl-PL"/>
+          <w14:ligatures w14:val="standardContextual"/>
+        </w:rPr>
+        <w:t xml:space="preserve">        {</w:t>
+      </w:r>
+    </w:p>
+    <w:p>
+      <w:pPr>
+        <w:autoSpaceDE w:val="0"/>
+        <w:autoSpaceDN w:val="0"/>
+        <w:adjustRightInd w:val="0"/>
+        <w:spacing w:before="0" w:after="0" w:line="240" w:lineRule="auto"/>
+        <w:rPr>
+          <w:rFonts w:ascii="Consolas" w:eastAsiaTheme="minorHAnsi" w:hAnsi="Consolas" w:cs="Consolas"/>
+          <w:color w:val="000000"/>
+          <w:sz w:val="19"/>
+          <w:szCs w:val="19"/>
+          <w:lang w:val="pl-PL"/>
+          <w14:ligatures w14:val="standardContextual"/>
+        </w:rPr>
+      </w:pPr>
+      <w:r>
+        <w:rPr>
+          <w:rFonts w:ascii="Consolas" w:eastAsiaTheme="minorHAnsi" w:hAnsi="Consolas" w:cs="Consolas"/>
+          <w:color w:val="000000"/>
+          <w:sz w:val="19"/>
+          <w:szCs w:val="19"/>
+          <w:lang w:val="pl-PL"/>
+          <w14:ligatures w14:val="standardContextual"/>
+        </w:rPr>
+        <w:t xml:space="preserve">            Console.WriteLine(</w:t>
+      </w:r>
+      <w:r>
+        <w:rPr>
+          <w:rFonts w:ascii="Consolas" w:eastAsiaTheme="minorHAnsi" w:hAnsi="Consolas" w:cs="Consolas"/>
+          <w:color w:val="A31515"/>
+          <w:sz w:val="19"/>
+          <w:szCs w:val="19"/>
+          <w:lang w:val="pl-PL"/>
+          <w14:ligatures w14:val="standardContextual"/>
+        </w:rPr>
+        <w:t>"Ćwiczenie 1 - Singleton\n\n"</w:t>
+      </w:r>
+      <w:r>
+        <w:rPr>
+          <w:rFonts w:ascii="Consolas" w:eastAsiaTheme="minorHAnsi" w:hAnsi="Consolas" w:cs="Consolas"/>
+          <w:color w:val="000000"/>
+          <w:sz w:val="19"/>
+          <w:szCs w:val="19"/>
+          <w:lang w:val="pl-PL"/>
+          <w14:ligatures w14:val="standardContextual"/>
+        </w:rPr>
+        <w:t>);</w:t>
+      </w:r>
+    </w:p>
+    <w:p>
+      <w:pPr>
+        <w:autoSpaceDE w:val="0"/>
+        <w:autoSpaceDN w:val="0"/>
+        <w:adjustRightInd w:val="0"/>
+        <w:spacing w:before="0" w:after="0" w:line="240" w:lineRule="auto"/>
+        <w:rPr>
+          <w:rFonts w:ascii="Consolas" w:eastAsiaTheme="minorHAnsi" w:hAnsi="Consolas" w:cs="Consolas"/>
+          <w:color w:val="000000"/>
+          <w:sz w:val="19"/>
+          <w:szCs w:val="19"/>
+          <w:lang w:val="pl-PL"/>
+          <w14:ligatures w14:val="standardContextual"/>
+        </w:rPr>
+      </w:pPr>
+    </w:p>
+    <w:p>
+      <w:pPr>
+        <w:autoSpaceDE w:val="0"/>
+        <w:autoSpaceDN w:val="0"/>
+        <w:adjustRightInd w:val="0"/>
+        <w:spacing w:before="0" w:after="0" w:line="240" w:lineRule="auto"/>
+        <w:rPr>
+          <w:rFonts w:ascii="Consolas" w:eastAsiaTheme="minorHAnsi" w:hAnsi="Consolas" w:cs="Consolas"/>
+          <w:color w:val="000000"/>
+          <w:sz w:val="19"/>
+          <w:szCs w:val="19"/>
+          <w:lang w:val="pl-PL"/>
+          <w14:ligatures w14:val="standardContextual"/>
+        </w:rPr>
+      </w:pPr>
+      <w:r>
+        <w:rPr>
+          <w:rFonts w:ascii="Consolas" w:eastAsiaTheme="minorHAnsi" w:hAnsi="Consolas" w:cs="Consolas"/>
+          <w:color w:val="000000"/>
+          <w:sz w:val="19"/>
+          <w:szCs w:val="19"/>
+          <w:lang w:val="pl-PL"/>
+          <w14:ligatures w14:val="standardContextual"/>
+        </w:rPr>
+        <w:t xml:space="preserve">            Singleton s1 = Singleton.GetInstance();</w:t>
+      </w:r>
+    </w:p>
+    <w:p>
+      <w:pPr>
+        <w:autoSpaceDE w:val="0"/>
+        <w:autoSpaceDN w:val="0"/>
+        <w:adjustRightInd w:val="0"/>
+        <w:spacing w:before="0" w:after="0" w:line="240" w:lineRule="auto"/>
+        <w:rPr>
+          <w:rFonts w:ascii="Consolas" w:eastAsiaTheme="minorHAnsi" w:hAnsi="Consolas" w:cs="Consolas"/>
+          <w:color w:val="000000"/>
+          <w:sz w:val="19"/>
+          <w:szCs w:val="19"/>
+          <w:lang w:val="pl-PL"/>
+          <w14:ligatures w14:val="standardContextual"/>
+        </w:rPr>
+      </w:pPr>
+      <w:r>
+        <w:rPr>
+          <w:rFonts w:ascii="Consolas" w:eastAsiaTheme="minorHAnsi" w:hAnsi="Consolas" w:cs="Consolas"/>
+          <w:color w:val="000000"/>
+          <w:sz w:val="19"/>
+          <w:szCs w:val="19"/>
+          <w:lang w:val="pl-PL"/>
+          <w14:ligatures w14:val="standardContextual"/>
+        </w:rPr>
+        <w:t xml:space="preserve">            s1.addMessage(</w:t>
+      </w:r>
+      <w:r>
+        <w:rPr>
+          <w:rFonts w:ascii="Consolas" w:eastAsiaTheme="minorHAnsi" w:hAnsi="Consolas" w:cs="Consolas"/>
+          <w:color w:val="A31515"/>
+          <w:sz w:val="19"/>
+          <w:szCs w:val="19"/>
+          <w:lang w:val="pl-PL"/>
+          <w14:ligatures w14:val="standardContextual"/>
+        </w:rPr>
+        <w:t>"Komunikat A"</w:t>
+      </w:r>
+      <w:r>
+        <w:rPr>
+          <w:rFonts w:ascii="Consolas" w:eastAsiaTheme="minorHAnsi" w:hAnsi="Consolas" w:cs="Consolas"/>
+          <w:color w:val="000000"/>
+          <w:sz w:val="19"/>
+          <w:szCs w:val="19"/>
+          <w:lang w:val="pl-PL"/>
+          <w14:ligatures w14:val="standardContextual"/>
+        </w:rPr>
+        <w:t>);</w:t>
+      </w:r>
+    </w:p>
+    <w:p>
+      <w:pPr>
+        <w:autoSpaceDE w:val="0"/>
+        <w:autoSpaceDN w:val="0"/>
+        <w:adjustRightInd w:val="0"/>
+        <w:spacing w:before="0" w:after="0" w:line="240" w:lineRule="auto"/>
+        <w:rPr>
+          <w:rFonts w:ascii="Consolas" w:eastAsiaTheme="minorHAnsi" w:hAnsi="Consolas" w:cs="Consolas"/>
+          <w:color w:val="000000"/>
+          <w:sz w:val="19"/>
+          <w:szCs w:val="19"/>
+          <w:lang w:val="pl-PL"/>
+          <w14:ligatures w14:val="standardContextual"/>
+        </w:rPr>
+      </w:pPr>
+      <w:r>
+        <w:rPr>
+          <w:rFonts w:ascii="Consolas" w:eastAsiaTheme="minorHAnsi" w:hAnsi="Consolas" w:cs="Consolas"/>
+          <w:color w:val="000000"/>
+          <w:sz w:val="19"/>
+          <w:szCs w:val="19"/>
+          <w:lang w:val="pl-PL"/>
+          <w14:ligatures w14:val="standardContextual"/>
+        </w:rPr>
+        <w:t xml:space="preserve">            s1.addMessage(</w:t>
+      </w:r>
+      <w:r>
+        <w:rPr>
+          <w:rFonts w:ascii="Consolas" w:eastAsiaTheme="minorHAnsi" w:hAnsi="Consolas" w:cs="Consolas"/>
+          <w:color w:val="A31515"/>
+          <w:sz w:val="19"/>
+          <w:szCs w:val="19"/>
+          <w:lang w:val="pl-PL"/>
+          <w14:ligatures w14:val="standardContextual"/>
+        </w:rPr>
+        <w:t>"Komunikat B"</w:t>
+      </w:r>
+      <w:r>
+        <w:rPr>
+          <w:rFonts w:ascii="Consolas" w:eastAsiaTheme="minorHAnsi" w:hAnsi="Consolas" w:cs="Consolas"/>
+          <w:color w:val="000000"/>
+          <w:sz w:val="19"/>
+          <w:szCs w:val="19"/>
+          <w:lang w:val="pl-PL"/>
+          <w14:ligatures w14:val="standardContextual"/>
+        </w:rPr>
+        <w:t>);</w:t>
+      </w:r>
+    </w:p>
+    <w:p>
+      <w:pPr>
+        <w:autoSpaceDE w:val="0"/>
+        <w:autoSpaceDN w:val="0"/>
+        <w:adjustRightInd w:val="0"/>
+        <w:spacing w:before="0" w:after="0" w:line="240" w:lineRule="auto"/>
+        <w:rPr>
+          <w:rFonts w:ascii="Consolas" w:eastAsiaTheme="minorHAnsi" w:hAnsi="Consolas" w:cs="Consolas"/>
+          <w:color w:val="000000"/>
+          <w:sz w:val="19"/>
+          <w:szCs w:val="19"/>
+          <w:lang w:val="pl-PL"/>
+          <w14:ligatures w14:val="standardContextual"/>
+        </w:rPr>
+      </w:pPr>
+    </w:p>
+    <w:p>
+      <w:pPr>
+        <w:autoSpaceDE w:val="0"/>
+        <w:autoSpaceDN w:val="0"/>
+        <w:adjustRightInd w:val="0"/>
+        <w:spacing w:before="0" w:after="0" w:line="240" w:lineRule="auto"/>
+        <w:rPr>
+          <w:rFonts w:ascii="Consolas" w:eastAsiaTheme="minorHAnsi" w:hAnsi="Consolas" w:cs="Consolas"/>
+          <w:color w:val="000000"/>
+          <w:sz w:val="19"/>
+          <w:szCs w:val="19"/>
+          <w:lang w:val="pl-PL"/>
+          <w14:ligatures w14:val="standardContextual"/>
+        </w:rPr>
+      </w:pPr>
+      <w:r>
+        <w:rPr>
+          <w:rFonts w:ascii="Consolas" w:eastAsiaTheme="minorHAnsi" w:hAnsi="Consolas" w:cs="Consolas"/>
+          <w:color w:val="000000"/>
+          <w:sz w:val="19"/>
+          <w:szCs w:val="19"/>
+          <w:lang w:val="pl-PL"/>
+          <w14:ligatures w14:val="standardContextual"/>
+        </w:rPr>
+        <w:lastRenderedPageBreak/>
+        <w:t xml:space="preserve">            s1.printMessages();</w:t>
+      </w:r>
+    </w:p>
+    <w:p>
+      <w:pPr>
+        <w:autoSpaceDE w:val="0"/>
+        <w:autoSpaceDN w:val="0"/>
+        <w:adjustRightInd w:val="0"/>
+        <w:spacing w:before="0" w:after="0" w:line="240" w:lineRule="auto"/>
+        <w:rPr>
+          <w:rFonts w:ascii="Consolas" w:eastAsiaTheme="minorHAnsi" w:hAnsi="Consolas" w:cs="Consolas"/>
+          <w:color w:val="000000"/>
+          <w:sz w:val="19"/>
+          <w:szCs w:val="19"/>
+          <w:lang w:val="pl-PL"/>
+          <w14:ligatures w14:val="standardContextual"/>
+        </w:rPr>
+      </w:pPr>
+      <w:r>
+        <w:rPr>
+          <w:rFonts w:ascii="Consolas" w:eastAsiaTheme="minorHAnsi" w:hAnsi="Consolas" w:cs="Consolas"/>
+          <w:color w:val="000000"/>
+          <w:sz w:val="19"/>
+          <w:szCs w:val="19"/>
+          <w:lang w:val="pl-PL"/>
+          <w14:ligatures w14:val="standardContextual"/>
+        </w:rPr>
+        <w:t xml:space="preserve">        }</w:t>
+      </w:r>
+    </w:p>
+    <w:p>
+      <w:pPr>
+        <w:autoSpaceDE w:val="0"/>
+        <w:autoSpaceDN w:val="0"/>
+        <w:adjustRightInd w:val="0"/>
+        <w:spacing w:before="0" w:after="0" w:line="240" w:lineRule="auto"/>
+        <w:rPr>
+          <w:rFonts w:ascii="Consolas" w:eastAsiaTheme="minorHAnsi" w:hAnsi="Consolas" w:cs="Consolas"/>
+          <w:color w:val="000000"/>
+          <w:sz w:val="19"/>
+          <w:szCs w:val="19"/>
+          <w:lang w:val="pl-PL"/>
+          <w14:ligatures w14:val="standardContextual"/>
+        </w:rPr>
+      </w:pPr>
+      <w:r>
+        <w:rPr>
+          <w:rFonts w:ascii="Consolas" w:eastAsiaTheme="minorHAnsi" w:hAnsi="Consolas" w:cs="Consolas"/>
+          <w:color w:val="000000"/>
+          <w:sz w:val="19"/>
+          <w:szCs w:val="19"/>
+          <w:lang w:val="pl-PL"/>
+          <w14:ligatures w14:val="standardContextual"/>
+        </w:rPr>
+        <w:t xml:space="preserve">    }</w:t>
+      </w:r>
+    </w:p>
+    <w:p>
+      <w:pPr>
+        <w:autoSpaceDE w:val="0"/>
+        <w:autoSpaceDN w:val="0"/>
+        <w:adjustRightInd w:val="0"/>
+        <w:spacing w:before="0" w:after="0" w:line="240" w:lineRule="auto"/>
+        <w:rPr>
+          <w:rFonts w:ascii="Consolas" w:eastAsiaTheme="minorHAnsi" w:hAnsi="Consolas" w:cs="Consolas"/>
+          <w:color w:val="000000"/>
+          <w:sz w:val="19"/>
+          <w:szCs w:val="19"/>
+          <w:lang w:val="pl-PL"/>
+          <w14:ligatures w14:val="standardContextual"/>
+        </w:rPr>
+      </w:pPr>
+      <w:r>
+        <w:rPr>
+          <w:rFonts w:ascii="Consolas" w:eastAsiaTheme="minorHAnsi" w:hAnsi="Consolas" w:cs="Consolas"/>
+          <w:color w:val="000000"/>
+          <w:sz w:val="19"/>
+          <w:szCs w:val="19"/>
+          <w:lang w:val="pl-PL"/>
+          <w14:ligatures w14:val="standardContextual"/>
+        </w:rPr>
+        <w:t>}</w:t>
+      </w:r>
+    </w:p>
+    <w:p>
+      <w:pPr>
+        <w:pStyle w:val="Nagwek1"/>
         <w:rPr>
           <w:lang w:val="pl-PL"/>
         </w:rPr>
@@ -665,111 +2953,14 @@
         <w:rPr>
           <w:lang w:val="pl-PL"/>
         </w:rPr>
-        <w:t>W tej części proszę krótko podsumować swoją pracę</w:t>
-      </w:r>
-      <w:r>
-        <w:rPr>
-          <w:lang w:val="pl-PL"/>
-        </w:rPr>
-        <w:t>:</w:t>
-      </w:r>
-    </w:p>
-    <w:p>
-      <w:pPr>
-        <w:pStyle w:val="Akapitzlist"/>
-        <w:numPr>
-          <w:ilvl w:val="0"/>
-          <w:numId w:val="4"/>
-        </w:numPr>
-        <w:rPr>
-          <w:lang w:val="pl-PL"/>
-        </w:rPr>
-      </w:pPr>
-      <w:r>
-        <w:rPr>
-          <w:lang w:val="pl-PL"/>
-        </w:rPr>
-        <w:t>U</w:t>
-      </w:r>
-      <w:r>
-        <w:rPr>
-          <w:lang w:val="pl-PL"/>
-        </w:rPr>
-        <w:t>zasadnić</w:t>
-      </w:r>
-      <w:r>
-        <w:rPr>
-          <w:lang w:val="pl-PL"/>
-        </w:rPr>
-        <w:t>,</w:t>
-      </w:r>
-      <w:r>
-        <w:rPr>
-          <w:lang w:val="pl-PL"/>
-        </w:rPr>
-        <w:t xml:space="preserve"> dlaczego do rozwiązania zadania został użyty określony wzorzec projektowy</w:t>
-      </w:r>
-    </w:p>
-    <w:p>
-      <w:pPr>
-        <w:pStyle w:val="Akapitzlist"/>
-        <w:numPr>
-          <w:ilvl w:val="0"/>
-          <w:numId w:val="4"/>
-        </w:numPr>
-        <w:rPr>
-          <w:lang w:val="pl-PL"/>
-        </w:rPr>
-      </w:pPr>
-      <w:r>
-        <w:rPr>
-          <w:lang w:val="pl-PL"/>
-        </w:rPr>
-        <w:t xml:space="preserve">Czy implementacja wzorca w celu optymalnego rozwiązania zadania powiodła się i dlaczego </w:t>
-      </w:r>
-    </w:p>
-    <w:p>
-      <w:pPr>
-        <w:pStyle w:val="Akapitzlist"/>
-        <w:numPr>
-          <w:ilvl w:val="0"/>
-          <w:numId w:val="4"/>
-        </w:numPr>
-        <w:rPr>
-          <w:lang w:val="pl-PL"/>
-        </w:rPr>
-      </w:pPr>
-      <w:r>
-        <w:rPr>
-          <w:lang w:val="pl-PL"/>
-        </w:rPr>
-        <w:t>Z</w:t>
-      </w:r>
-      <w:r>
-        <w:rPr>
-          <w:lang w:val="pl-PL"/>
-        </w:rPr>
-        <w:t xml:space="preserve">aproponować inny wzorzec projektowy, jeśli wydaje się to lepszym sposobem </w:t>
-      </w:r>
-      <w:r>
-        <w:rPr>
-          <w:lang w:val="pl-PL"/>
-        </w:rPr>
-        <w:t xml:space="preserve">na rozwiązanie zadania lub uzasadnić, dlaczego ten jest najlepszy </w:t>
-      </w:r>
-    </w:p>
-    <w:p>
-      <w:pPr>
-        <w:spacing w:before="0" w:after="0" w:line="240" w:lineRule="auto"/>
-        <w:rPr>
-          <w:lang w:val="pl-PL"/>
-        </w:rPr>
-      </w:pPr>
-      <w:r>
-        <w:rPr>
-          <w:lang w:val="pl-PL"/>
-        </w:rPr>
-        <w:br w:type="page"/>
+        <w:t>Podsumowując tą pracę można jednoznacznie stwierdzić że wzorzec Singleton idealnie pasuje do tego zadania. Klasa me jedną globalną instancję, a system dodawania i wyświetlania komunikatów właśnie powinien mieć taki zasięg.</w:t>
+      </w:r>
+      <w:r>
+        <w:rPr>
+          <w:lang w:val="pl-PL"/>
+        </w:rPr>
+        <w:br/>
+        <w:t>Implementacja powiodła się, ponieważ nie da się utworzyć dwóch instancji tej samej klasy.</w:t>
       </w:r>
     </w:p>
     <w:p>
@@ -783,7 +2974,6 @@
         <w:rPr>
           <w:lang w:val="pl-PL"/>
         </w:rPr>
-        <w:lastRenderedPageBreak/>
         <w:t>Lista załączników</w:t>
       </w:r>
     </w:p>

</xml_diff>

<commit_message>
Added second exercise and repairs to first one
</commit_message>
<xml_diff>
--- a/Ćwiczenie 1 - Singleton/Sprawozdanie z ćwiczenia 1 - Singleton.docx
+++ b/Ćwiczenie 1 - Singleton/Sprawozdanie z ćwiczenia 1 - Singleton.docx
@@ -141,7 +141,39 @@
           <w:szCs w:val="28"/>
           <w:lang w:val="pl-PL"/>
         </w:rPr>
-        <w:t>Ćwiczenie 1 - SingletonZadanie</w:t>
+        <w:t xml:space="preserve">Ćwiczenie 1 </w:t>
+      </w:r>
+      <w:r>
+        <w:rPr>
+          <w:sz w:val="28"/>
+          <w:szCs w:val="28"/>
+          <w:lang w:val="pl-PL"/>
+        </w:rPr>
+        <w:t>–</w:t>
+      </w:r>
+      <w:r>
+        <w:rPr>
+          <w:sz w:val="28"/>
+          <w:szCs w:val="28"/>
+          <w:lang w:val="pl-PL"/>
+        </w:rPr>
+        <w:t xml:space="preserve"> Singleton</w:t>
+      </w:r>
+      <w:r>
+        <w:rPr>
+          <w:sz w:val="28"/>
+          <w:szCs w:val="28"/>
+          <w:lang w:val="pl-PL"/>
+        </w:rPr>
+        <w:t xml:space="preserve"> </w:t>
+      </w:r>
+      <w:r>
+        <w:rPr>
+          <w:sz w:val="28"/>
+          <w:szCs w:val="28"/>
+          <w:lang w:val="pl-PL"/>
+        </w:rPr>
+        <w:t>Zadanie</w:t>
       </w:r>
     </w:p>
     <w:p>
@@ -180,8 +212,16 @@
         <w:rPr>
           <w:lang w:val="pl-PL"/>
         </w:rPr>
-        <w:t>Adam Zajler</w:t>
-      </w:r>
+        <w:t xml:space="preserve">Adam </w:t>
+      </w:r>
+      <w:proofErr w:type="spellStart"/>
+      <w:r>
+        <w:rPr>
+          <w:lang w:val="pl-PL"/>
+        </w:rPr>
+        <w:t>Zajler</w:t>
+      </w:r>
+      <w:proofErr w:type="spellEnd"/>
     </w:p>
     <w:p>
       <w:pPr>
@@ -435,30 +475,73 @@
         <w:rPr>
           <w:lang w:val="pl-PL"/>
         </w:rPr>
-        <w:t>- pierwsza „addMessage” przyjmuje jako parametr string, a później zapisuje go w zmiennej Messages, która jest zabezpieczona i prywatna</w:t>
-      </w:r>
-    </w:p>
-    <w:p>
-      <w:pPr>
-        <w:rPr>
-          <w:lang w:val="pl-PL"/>
-        </w:rPr>
-      </w:pPr>
-      <w:r>
-        <w:rPr>
-          <w:lang w:val="pl-PL"/>
-        </w:rPr>
-        <w:t xml:space="preserve">- druga „printMessages” wyświetla wszystkie wcześniej zapisane komunikaty. W przypadku braku zapisanych poinformuje o tym użytkownika. </w:t>
-      </w:r>
-    </w:p>
-    <w:p>
-      <w:pPr>
-        <w:rPr>
-          <w:lang w:val="pl-PL"/>
-        </w:rPr>
-      </w:pPr>
-      <w:r>
-        <w:rPr>
+        <w:t>- pierwsza „</w:t>
+      </w:r>
+      <w:proofErr w:type="spellStart"/>
+      <w:r>
+        <w:rPr>
+          <w:lang w:val="pl-PL"/>
+        </w:rPr>
+        <w:t>addMessage</w:t>
+      </w:r>
+      <w:proofErr w:type="spellEnd"/>
+      <w:r>
+        <w:rPr>
+          <w:lang w:val="pl-PL"/>
+        </w:rPr>
+        <w:t xml:space="preserve">” przyjmuje jako parametr string, a później zapisuje go w zmiennej </w:t>
+      </w:r>
+      <w:proofErr w:type="spellStart"/>
+      <w:r>
+        <w:rPr>
+          <w:lang w:val="pl-PL"/>
+        </w:rPr>
+        <w:t>Messages</w:t>
+      </w:r>
+      <w:proofErr w:type="spellEnd"/>
+      <w:r>
+        <w:rPr>
+          <w:lang w:val="pl-PL"/>
+        </w:rPr>
+        <w:t>, która jest zabezpieczona i prywatna</w:t>
+      </w:r>
+    </w:p>
+    <w:p>
+      <w:pPr>
+        <w:rPr>
+          <w:lang w:val="pl-PL"/>
+        </w:rPr>
+      </w:pPr>
+      <w:r>
+        <w:rPr>
+          <w:lang w:val="pl-PL"/>
+        </w:rPr>
+        <w:t>- druga „</w:t>
+      </w:r>
+      <w:proofErr w:type="spellStart"/>
+      <w:r>
+        <w:rPr>
+          <w:lang w:val="pl-PL"/>
+        </w:rPr>
+        <w:t>printMessages</w:t>
+      </w:r>
+      <w:proofErr w:type="spellEnd"/>
+      <w:r>
+        <w:rPr>
+          <w:lang w:val="pl-PL"/>
+        </w:rPr>
+        <w:t xml:space="preserve">” wyświetla wszystkie wcześniej zapisane komunikaty. W przypadku braku zapisanych poinformuje o tym użytkownika. </w:t>
+      </w:r>
+    </w:p>
+    <w:p>
+      <w:pPr>
+        <w:rPr>
+          <w:lang w:val="pl-PL"/>
+        </w:rPr>
+      </w:pPr>
+      <w:r>
+        <w:rPr>
+          <w:noProof/>
           <w:lang w:val="pl-PL"/>
         </w:rPr>
         <w:drawing>
@@ -545,6 +628,7 @@
           <w14:ligatures w14:val="standardContextual"/>
         </w:rPr>
       </w:pPr>
+      <w:proofErr w:type="spellStart"/>
       <w:r>
         <w:rPr>
           <w:rFonts w:ascii="Consolas" w:eastAsiaTheme="minorHAnsi" w:hAnsi="Consolas" w:cs="Consolas"/>
@@ -556,6 +640,7 @@
         </w:rPr>
         <w:t>using</w:t>
       </w:r>
+      <w:proofErr w:type="spellEnd"/>
       <w:r>
         <w:rPr>
           <w:rFonts w:ascii="Consolas" w:eastAsiaTheme="minorHAnsi" w:hAnsi="Consolas" w:cs="Consolas"/>
@@ -583,6 +668,7 @@
           <w14:ligatures w14:val="standardContextual"/>
         </w:rPr>
       </w:pPr>
+      <w:proofErr w:type="spellStart"/>
       <w:r>
         <w:rPr>
           <w:rFonts w:ascii="Consolas" w:eastAsiaTheme="minorHAnsi" w:hAnsi="Consolas" w:cs="Consolas"/>
@@ -594,49 +680,75 @@
         </w:rPr>
         <w:t>using</w:t>
       </w:r>
-      <w:r>
-        <w:rPr>
-          <w:rFonts w:ascii="Consolas" w:eastAsiaTheme="minorHAnsi" w:hAnsi="Consolas" w:cs="Consolas"/>
-          <w:color w:val="000000"/>
-          <w:sz w:val="19"/>
-          <w:szCs w:val="19"/>
-          <w:lang w:val="pl-PL"/>
-          <w14:ligatures w14:val="standardContextual"/>
-        </w:rPr>
-        <w:t xml:space="preserve"> System.Collections.Generic;</w:t>
-      </w:r>
-    </w:p>
-    <w:p>
-      <w:pPr>
-        <w:autoSpaceDE w:val="0"/>
-        <w:autoSpaceDN w:val="0"/>
-        <w:adjustRightInd w:val="0"/>
-        <w:spacing w:before="0" w:after="0" w:line="240" w:lineRule="auto"/>
-        <w:rPr>
-          <w:rFonts w:ascii="Consolas" w:eastAsiaTheme="minorHAnsi" w:hAnsi="Consolas" w:cs="Consolas"/>
-          <w:color w:val="000000"/>
-          <w:sz w:val="19"/>
-          <w:szCs w:val="19"/>
-          <w:lang w:val="pl-PL"/>
-          <w14:ligatures w14:val="standardContextual"/>
-        </w:rPr>
-      </w:pPr>
-    </w:p>
-    <w:p>
-      <w:pPr>
-        <w:autoSpaceDE w:val="0"/>
-        <w:autoSpaceDN w:val="0"/>
-        <w:adjustRightInd w:val="0"/>
-        <w:spacing w:before="0" w:after="0" w:line="240" w:lineRule="auto"/>
-        <w:rPr>
-          <w:rFonts w:ascii="Consolas" w:eastAsiaTheme="minorHAnsi" w:hAnsi="Consolas" w:cs="Consolas"/>
-          <w:color w:val="000000"/>
-          <w:sz w:val="19"/>
-          <w:szCs w:val="19"/>
-          <w:lang w:val="pl-PL"/>
-          <w14:ligatures w14:val="standardContextual"/>
-        </w:rPr>
-      </w:pPr>
+      <w:proofErr w:type="spellEnd"/>
+      <w:r>
+        <w:rPr>
+          <w:rFonts w:ascii="Consolas" w:eastAsiaTheme="minorHAnsi" w:hAnsi="Consolas" w:cs="Consolas"/>
+          <w:color w:val="000000"/>
+          <w:sz w:val="19"/>
+          <w:szCs w:val="19"/>
+          <w:lang w:val="pl-PL"/>
+          <w14:ligatures w14:val="standardContextual"/>
+        </w:rPr>
+        <w:t xml:space="preserve"> </w:t>
+      </w:r>
+      <w:proofErr w:type="spellStart"/>
+      <w:r>
+        <w:rPr>
+          <w:rFonts w:ascii="Consolas" w:eastAsiaTheme="minorHAnsi" w:hAnsi="Consolas" w:cs="Consolas"/>
+          <w:color w:val="000000"/>
+          <w:sz w:val="19"/>
+          <w:szCs w:val="19"/>
+          <w:lang w:val="pl-PL"/>
+          <w14:ligatures w14:val="standardContextual"/>
+        </w:rPr>
+        <w:t>System.Collections.Generic</w:t>
+      </w:r>
+      <w:proofErr w:type="spellEnd"/>
+      <w:r>
+        <w:rPr>
+          <w:rFonts w:ascii="Consolas" w:eastAsiaTheme="minorHAnsi" w:hAnsi="Consolas" w:cs="Consolas"/>
+          <w:color w:val="000000"/>
+          <w:sz w:val="19"/>
+          <w:szCs w:val="19"/>
+          <w:lang w:val="pl-PL"/>
+          <w14:ligatures w14:val="standardContextual"/>
+        </w:rPr>
+        <w:t>;</w:t>
+      </w:r>
+    </w:p>
+    <w:p>
+      <w:pPr>
+        <w:autoSpaceDE w:val="0"/>
+        <w:autoSpaceDN w:val="0"/>
+        <w:adjustRightInd w:val="0"/>
+        <w:spacing w:before="0" w:after="0" w:line="240" w:lineRule="auto"/>
+        <w:rPr>
+          <w:rFonts w:ascii="Consolas" w:eastAsiaTheme="minorHAnsi" w:hAnsi="Consolas" w:cs="Consolas"/>
+          <w:color w:val="000000"/>
+          <w:sz w:val="19"/>
+          <w:szCs w:val="19"/>
+          <w:lang w:val="pl-PL"/>
+          <w14:ligatures w14:val="standardContextual"/>
+        </w:rPr>
+      </w:pPr>
+    </w:p>
+    <w:p>
+      <w:pPr>
+        <w:autoSpaceDE w:val="0"/>
+        <w:autoSpaceDN w:val="0"/>
+        <w:adjustRightInd w:val="0"/>
+        <w:spacing w:before="0" w:after="0" w:line="240" w:lineRule="auto"/>
+        <w:rPr>
+          <w:rFonts w:ascii="Consolas" w:eastAsiaTheme="minorHAnsi" w:hAnsi="Consolas" w:cs="Consolas"/>
+          <w:color w:val="000000"/>
+          <w:sz w:val="19"/>
+          <w:szCs w:val="19"/>
+          <w:lang w:val="pl-PL"/>
+          <w14:ligatures w14:val="standardContextual"/>
+        </w:rPr>
+      </w:pPr>
+      <w:proofErr w:type="spellStart"/>
       <w:r>
         <w:rPr>
           <w:rFonts w:ascii="Consolas" w:eastAsiaTheme="minorHAnsi" w:hAnsi="Consolas" w:cs="Consolas"/>
@@ -648,6 +760,7 @@
         </w:rPr>
         <w:t>namespace</w:t>
       </w:r>
+      <w:proofErr w:type="spellEnd"/>
       <w:r>
         <w:rPr>
           <w:rFonts w:ascii="Consolas" w:eastAsiaTheme="minorHAnsi" w:hAnsi="Consolas" w:cs="Consolas"/>
@@ -713,6 +826,7 @@
         </w:rPr>
         <w:t xml:space="preserve">    </w:t>
       </w:r>
+      <w:proofErr w:type="spellStart"/>
       <w:r>
         <w:rPr>
           <w:rFonts w:ascii="Consolas" w:eastAsiaTheme="minorHAnsi" w:hAnsi="Consolas" w:cs="Consolas"/>
@@ -724,6 +838,7 @@
         </w:rPr>
         <w:t>class</w:t>
       </w:r>
+      <w:proofErr w:type="spellEnd"/>
       <w:r>
         <w:rPr>
           <w:rFonts w:ascii="Consolas" w:eastAsiaTheme="minorHAnsi" w:hAnsi="Consolas" w:cs="Consolas"/>
@@ -822,6 +937,7 @@
         </w:rPr>
         <w:t xml:space="preserve"> </w:t>
       </w:r>
+      <w:proofErr w:type="spellStart"/>
       <w:r>
         <w:rPr>
           <w:rFonts w:ascii="Consolas" w:eastAsiaTheme="minorHAnsi" w:hAnsi="Consolas" w:cs="Consolas"/>
@@ -833,6 +949,7 @@
         </w:rPr>
         <w:t>sealed</w:t>
       </w:r>
+      <w:proofErr w:type="spellEnd"/>
       <w:r>
         <w:rPr>
           <w:rFonts w:ascii="Consolas" w:eastAsiaTheme="minorHAnsi" w:hAnsi="Consolas" w:cs="Consolas"/>
@@ -844,6 +961,7 @@
         </w:rPr>
         <w:t xml:space="preserve"> </w:t>
       </w:r>
+      <w:proofErr w:type="spellStart"/>
       <w:r>
         <w:rPr>
           <w:rFonts w:ascii="Consolas" w:eastAsiaTheme="minorHAnsi" w:hAnsi="Consolas" w:cs="Consolas"/>
@@ -855,6 +973,7 @@
         </w:rPr>
         <w:t>class</w:t>
       </w:r>
+      <w:proofErr w:type="spellEnd"/>
       <w:r>
         <w:rPr>
           <w:rFonts w:ascii="Consolas" w:eastAsiaTheme="minorHAnsi" w:hAnsi="Consolas" w:cs="Consolas"/>
@@ -931,6 +1050,7 @@
         </w:rPr>
         <w:t xml:space="preserve">            </w:t>
       </w:r>
+      <w:proofErr w:type="spellStart"/>
       <w:r>
         <w:rPr>
           <w:rFonts w:ascii="Consolas" w:eastAsiaTheme="minorHAnsi" w:hAnsi="Consolas" w:cs="Consolas"/>
@@ -942,6 +1062,7 @@
         </w:rPr>
         <w:t>private</w:t>
       </w:r>
+      <w:proofErr w:type="spellEnd"/>
       <w:r>
         <w:rPr>
           <w:rFonts w:ascii="Consolas" w:eastAsiaTheme="minorHAnsi" w:hAnsi="Consolas" w:cs="Consolas"/>
@@ -953,6 +1074,7 @@
         </w:rPr>
         <w:t xml:space="preserve"> </w:t>
       </w:r>
+      <w:proofErr w:type="spellStart"/>
       <w:r>
         <w:rPr>
           <w:rFonts w:ascii="Consolas" w:eastAsiaTheme="minorHAnsi" w:hAnsi="Consolas" w:cs="Consolas"/>
@@ -964,6 +1086,7 @@
         </w:rPr>
         <w:t>static</w:t>
       </w:r>
+      <w:proofErr w:type="spellEnd"/>
       <w:r>
         <w:rPr>
           <w:rFonts w:ascii="Consolas" w:eastAsiaTheme="minorHAnsi" w:hAnsi="Consolas" w:cs="Consolas"/>
@@ -995,8 +1118,33 @@
           <w:lang w:val="pl-PL"/>
           <w14:ligatures w14:val="standardContextual"/>
         </w:rPr>
-        <w:t xml:space="preserve">&gt; Messages = </w:t>
-      </w:r>
+        <w:t xml:space="preserve">&gt; </w:t>
+      </w:r>
+      <w:proofErr w:type="spellStart"/>
+      <w:r>
+        <w:rPr>
+          <w:rFonts w:ascii="Consolas" w:eastAsiaTheme="minorHAnsi" w:hAnsi="Consolas" w:cs="Consolas"/>
+          <w:color w:val="000000"/>
+          <w:sz w:val="19"/>
+          <w:szCs w:val="19"/>
+          <w:lang w:val="pl-PL"/>
+          <w14:ligatures w14:val="standardContextual"/>
+        </w:rPr>
+        <w:t>Messages</w:t>
+      </w:r>
+      <w:proofErr w:type="spellEnd"/>
+      <w:r>
+        <w:rPr>
+          <w:rFonts w:ascii="Consolas" w:eastAsiaTheme="minorHAnsi" w:hAnsi="Consolas" w:cs="Consolas"/>
+          <w:color w:val="000000"/>
+          <w:sz w:val="19"/>
+          <w:szCs w:val="19"/>
+          <w:lang w:val="pl-PL"/>
+          <w14:ligatures w14:val="standardContextual"/>
+        </w:rPr>
+        <w:t xml:space="preserve"> = </w:t>
+      </w:r>
+      <w:proofErr w:type="spellStart"/>
       <w:r>
         <w:rPr>
           <w:rFonts w:ascii="Consolas" w:eastAsiaTheme="minorHAnsi" w:hAnsi="Consolas" w:cs="Consolas"/>
@@ -1008,6 +1156,7 @@
         </w:rPr>
         <w:t>new</w:t>
       </w:r>
+      <w:proofErr w:type="spellEnd"/>
       <w:r>
         <w:rPr>
           <w:rFonts w:ascii="Consolas" w:eastAsiaTheme="minorHAnsi" w:hAnsi="Consolas" w:cs="Consolas"/>
@@ -1084,6 +1233,7 @@
         </w:rPr>
         <w:t xml:space="preserve">            </w:t>
       </w:r>
+      <w:proofErr w:type="spellStart"/>
       <w:r>
         <w:rPr>
           <w:rFonts w:ascii="Consolas" w:eastAsiaTheme="minorHAnsi" w:hAnsi="Consolas" w:cs="Consolas"/>
@@ -1095,6 +1245,7 @@
         </w:rPr>
         <w:t>private</w:t>
       </w:r>
+      <w:proofErr w:type="spellEnd"/>
       <w:r>
         <w:rPr>
           <w:rFonts w:ascii="Consolas" w:eastAsiaTheme="minorHAnsi" w:hAnsi="Consolas" w:cs="Consolas"/>
@@ -1171,6 +1322,7 @@
         </w:rPr>
         <w:t xml:space="preserve">            </w:t>
       </w:r>
+      <w:proofErr w:type="spellStart"/>
       <w:r>
         <w:rPr>
           <w:rFonts w:ascii="Consolas" w:eastAsiaTheme="minorHAnsi" w:hAnsi="Consolas" w:cs="Consolas"/>
@@ -1182,6 +1334,7 @@
         </w:rPr>
         <w:t>private</w:t>
       </w:r>
+      <w:proofErr w:type="spellEnd"/>
       <w:r>
         <w:rPr>
           <w:rFonts w:ascii="Consolas" w:eastAsiaTheme="minorHAnsi" w:hAnsi="Consolas" w:cs="Consolas"/>
@@ -1193,6 +1346,7 @@
         </w:rPr>
         <w:t xml:space="preserve"> </w:t>
       </w:r>
+      <w:proofErr w:type="spellStart"/>
       <w:r>
         <w:rPr>
           <w:rFonts w:ascii="Consolas" w:eastAsiaTheme="minorHAnsi" w:hAnsi="Consolas" w:cs="Consolas"/>
@@ -1204,17 +1358,43 @@
         </w:rPr>
         <w:t>static</w:t>
       </w:r>
-      <w:r>
-        <w:rPr>
-          <w:rFonts w:ascii="Consolas" w:eastAsiaTheme="minorHAnsi" w:hAnsi="Consolas" w:cs="Consolas"/>
-          <w:color w:val="000000"/>
-          <w:sz w:val="19"/>
-          <w:szCs w:val="19"/>
-          <w:lang w:val="pl-PL"/>
-          <w14:ligatures w14:val="standardContextual"/>
-        </w:rPr>
-        <w:t xml:space="preserve"> Singleton Instance = </w:t>
-      </w:r>
+      <w:proofErr w:type="spellEnd"/>
+      <w:r>
+        <w:rPr>
+          <w:rFonts w:ascii="Consolas" w:eastAsiaTheme="minorHAnsi" w:hAnsi="Consolas" w:cs="Consolas"/>
+          <w:color w:val="000000"/>
+          <w:sz w:val="19"/>
+          <w:szCs w:val="19"/>
+          <w:lang w:val="pl-PL"/>
+          <w14:ligatures w14:val="standardContextual"/>
+        </w:rPr>
+        <w:t xml:space="preserve"> Singleton </w:t>
+      </w:r>
+      <w:proofErr w:type="spellStart"/>
+      <w:r>
+        <w:rPr>
+          <w:rFonts w:ascii="Consolas" w:eastAsiaTheme="minorHAnsi" w:hAnsi="Consolas" w:cs="Consolas"/>
+          <w:color w:val="000000"/>
+          <w:sz w:val="19"/>
+          <w:szCs w:val="19"/>
+          <w:lang w:val="pl-PL"/>
+          <w14:ligatures w14:val="standardContextual"/>
+        </w:rPr>
+        <w:t>Instance</w:t>
+      </w:r>
+      <w:proofErr w:type="spellEnd"/>
+      <w:r>
+        <w:rPr>
+          <w:rFonts w:ascii="Consolas" w:eastAsiaTheme="minorHAnsi" w:hAnsi="Consolas" w:cs="Consolas"/>
+          <w:color w:val="000000"/>
+          <w:sz w:val="19"/>
+          <w:szCs w:val="19"/>
+          <w:lang w:val="pl-PL"/>
+          <w14:ligatures w14:val="standardContextual"/>
+        </w:rPr>
+        <w:t xml:space="preserve"> = </w:t>
+      </w:r>
+      <w:proofErr w:type="spellStart"/>
       <w:r>
         <w:rPr>
           <w:rFonts w:ascii="Consolas" w:eastAsiaTheme="minorHAnsi" w:hAnsi="Consolas" w:cs="Consolas"/>
@@ -1226,6 +1406,7 @@
         </w:rPr>
         <w:t>null</w:t>
       </w:r>
+      <w:proofErr w:type="spellEnd"/>
       <w:r>
         <w:rPr>
           <w:rFonts w:ascii="Consolas" w:eastAsiaTheme="minorHAnsi" w:hAnsi="Consolas" w:cs="Consolas"/>
@@ -1302,6 +1483,7 @@
         </w:rPr>
         <w:t xml:space="preserve"> </w:t>
       </w:r>
+      <w:proofErr w:type="spellStart"/>
       <w:r>
         <w:rPr>
           <w:rFonts w:ascii="Consolas" w:eastAsiaTheme="minorHAnsi" w:hAnsi="Consolas" w:cs="Consolas"/>
@@ -1313,16 +1495,41 @@
         </w:rPr>
         <w:t>static</w:t>
       </w:r>
-      <w:r>
-        <w:rPr>
-          <w:rFonts w:ascii="Consolas" w:eastAsiaTheme="minorHAnsi" w:hAnsi="Consolas" w:cs="Consolas"/>
-          <w:color w:val="000000"/>
-          <w:sz w:val="19"/>
-          <w:szCs w:val="19"/>
-          <w:lang w:val="pl-PL"/>
-          <w14:ligatures w14:val="standardContextual"/>
-        </w:rPr>
-        <w:t xml:space="preserve"> Singleton GetInstance()</w:t>
+      <w:proofErr w:type="spellEnd"/>
+      <w:r>
+        <w:rPr>
+          <w:rFonts w:ascii="Consolas" w:eastAsiaTheme="minorHAnsi" w:hAnsi="Consolas" w:cs="Consolas"/>
+          <w:color w:val="000000"/>
+          <w:sz w:val="19"/>
+          <w:szCs w:val="19"/>
+          <w:lang w:val="pl-PL"/>
+          <w14:ligatures w14:val="standardContextual"/>
+        </w:rPr>
+        <w:t xml:space="preserve"> Singleton </w:t>
+      </w:r>
+      <w:proofErr w:type="spellStart"/>
+      <w:r>
+        <w:rPr>
+          <w:rFonts w:ascii="Consolas" w:eastAsiaTheme="minorHAnsi" w:hAnsi="Consolas" w:cs="Consolas"/>
+          <w:color w:val="000000"/>
+          <w:sz w:val="19"/>
+          <w:szCs w:val="19"/>
+          <w:lang w:val="pl-PL"/>
+          <w14:ligatures w14:val="standardContextual"/>
+        </w:rPr>
+        <w:t>GetInstance</w:t>
+      </w:r>
+      <w:proofErr w:type="spellEnd"/>
+      <w:r>
+        <w:rPr>
+          <w:rFonts w:ascii="Consolas" w:eastAsiaTheme="minorHAnsi" w:hAnsi="Consolas" w:cs="Consolas"/>
+          <w:color w:val="000000"/>
+          <w:sz w:val="19"/>
+          <w:szCs w:val="19"/>
+          <w:lang w:val="pl-PL"/>
+          <w14:ligatures w14:val="standardContextual"/>
+        </w:rPr>
+        <w:t>()</w:t>
       </w:r>
     </w:p>
     <w:p>
@@ -1405,6 +1612,7 @@
         </w:rPr>
         <w:t xml:space="preserve">                </w:t>
       </w:r>
+      <w:proofErr w:type="spellStart"/>
       <w:r>
         <w:rPr>
           <w:rFonts w:ascii="Consolas" w:eastAsiaTheme="minorHAnsi" w:hAnsi="Consolas" w:cs="Consolas"/>
@@ -1416,17 +1624,43 @@
         </w:rPr>
         <w:t>if</w:t>
       </w:r>
-      <w:r>
-        <w:rPr>
-          <w:rFonts w:ascii="Consolas" w:eastAsiaTheme="minorHAnsi" w:hAnsi="Consolas" w:cs="Consolas"/>
-          <w:color w:val="000000"/>
-          <w:sz w:val="19"/>
-          <w:szCs w:val="19"/>
-          <w:lang w:val="pl-PL"/>
-          <w14:ligatures w14:val="standardContextual"/>
-        </w:rPr>
-        <w:t xml:space="preserve"> (Instance == </w:t>
-      </w:r>
+      <w:proofErr w:type="spellEnd"/>
+      <w:r>
+        <w:rPr>
+          <w:rFonts w:ascii="Consolas" w:eastAsiaTheme="minorHAnsi" w:hAnsi="Consolas" w:cs="Consolas"/>
+          <w:color w:val="000000"/>
+          <w:sz w:val="19"/>
+          <w:szCs w:val="19"/>
+          <w:lang w:val="pl-PL"/>
+          <w14:ligatures w14:val="standardContextual"/>
+        </w:rPr>
+        <w:t xml:space="preserve"> (</w:t>
+      </w:r>
+      <w:proofErr w:type="spellStart"/>
+      <w:r>
+        <w:rPr>
+          <w:rFonts w:ascii="Consolas" w:eastAsiaTheme="minorHAnsi" w:hAnsi="Consolas" w:cs="Consolas"/>
+          <w:color w:val="000000"/>
+          <w:sz w:val="19"/>
+          <w:szCs w:val="19"/>
+          <w:lang w:val="pl-PL"/>
+          <w14:ligatures w14:val="standardContextual"/>
+        </w:rPr>
+        <w:t>Instance</w:t>
+      </w:r>
+      <w:proofErr w:type="spellEnd"/>
+      <w:r>
+        <w:rPr>
+          <w:rFonts w:ascii="Consolas" w:eastAsiaTheme="minorHAnsi" w:hAnsi="Consolas" w:cs="Consolas"/>
+          <w:color w:val="000000"/>
+          <w:sz w:val="19"/>
+          <w:szCs w:val="19"/>
+          <w:lang w:val="pl-PL"/>
+          <w14:ligatures w14:val="standardContextual"/>
+        </w:rPr>
+        <w:t xml:space="preserve"> == </w:t>
+      </w:r>
+      <w:proofErr w:type="spellStart"/>
       <w:r>
         <w:rPr>
           <w:rFonts w:ascii="Consolas" w:eastAsiaTheme="minorHAnsi" w:hAnsi="Consolas" w:cs="Consolas"/>
@@ -1438,6 +1672,7 @@
         </w:rPr>
         <w:t>null</w:t>
       </w:r>
+      <w:proofErr w:type="spellEnd"/>
       <w:r>
         <w:rPr>
           <w:rFonts w:ascii="Consolas" w:eastAsiaTheme="minorHAnsi" w:hAnsi="Consolas" w:cs="Consolas"/>
@@ -1501,8 +1736,33 @@
           <w:lang w:val="pl-PL"/>
           <w14:ligatures w14:val="standardContextual"/>
         </w:rPr>
-        <w:t xml:space="preserve">                    Instance = </w:t>
-      </w:r>
+        <w:t xml:space="preserve">                    </w:t>
+      </w:r>
+      <w:proofErr w:type="spellStart"/>
+      <w:r>
+        <w:rPr>
+          <w:rFonts w:ascii="Consolas" w:eastAsiaTheme="minorHAnsi" w:hAnsi="Consolas" w:cs="Consolas"/>
+          <w:color w:val="000000"/>
+          <w:sz w:val="19"/>
+          <w:szCs w:val="19"/>
+          <w:lang w:val="pl-PL"/>
+          <w14:ligatures w14:val="standardContextual"/>
+        </w:rPr>
+        <w:t>Instance</w:t>
+      </w:r>
+      <w:proofErr w:type="spellEnd"/>
+      <w:r>
+        <w:rPr>
+          <w:rFonts w:ascii="Consolas" w:eastAsiaTheme="minorHAnsi" w:hAnsi="Consolas" w:cs="Consolas"/>
+          <w:color w:val="000000"/>
+          <w:sz w:val="19"/>
+          <w:szCs w:val="19"/>
+          <w:lang w:val="pl-PL"/>
+          <w14:ligatures w14:val="standardContextual"/>
+        </w:rPr>
+        <w:t xml:space="preserve"> = </w:t>
+      </w:r>
+      <w:proofErr w:type="spellStart"/>
       <w:r>
         <w:rPr>
           <w:rFonts w:ascii="Consolas" w:eastAsiaTheme="minorHAnsi" w:hAnsi="Consolas" w:cs="Consolas"/>
@@ -1514,6 +1774,7 @@
         </w:rPr>
         <w:t>new</w:t>
       </w:r>
+      <w:proofErr w:type="spellEnd"/>
       <w:r>
         <w:rPr>
           <w:rFonts w:ascii="Consolas" w:eastAsiaTheme="minorHAnsi" w:hAnsi="Consolas" w:cs="Consolas"/>
@@ -1615,7 +1876,31 @@
           <w:lang w:val="pl-PL"/>
           <w14:ligatures w14:val="standardContextual"/>
         </w:rPr>
-        <w:t xml:space="preserve"> Instance;</w:t>
+        <w:t xml:space="preserve"> </w:t>
+      </w:r>
+      <w:proofErr w:type="spellStart"/>
+      <w:r>
+        <w:rPr>
+          <w:rFonts w:ascii="Consolas" w:eastAsiaTheme="minorHAnsi" w:hAnsi="Consolas" w:cs="Consolas"/>
+          <w:color w:val="000000"/>
+          <w:sz w:val="19"/>
+          <w:szCs w:val="19"/>
+          <w:lang w:val="pl-PL"/>
+          <w14:ligatures w14:val="standardContextual"/>
+        </w:rPr>
+        <w:t>Instance</w:t>
+      </w:r>
+      <w:proofErr w:type="spellEnd"/>
+      <w:r>
+        <w:rPr>
+          <w:rFonts w:ascii="Consolas" w:eastAsiaTheme="minorHAnsi" w:hAnsi="Consolas" w:cs="Consolas"/>
+          <w:color w:val="000000"/>
+          <w:sz w:val="19"/>
+          <w:szCs w:val="19"/>
+          <w:lang w:val="pl-PL"/>
+          <w14:ligatures w14:val="standardContextual"/>
+        </w:rPr>
+        <w:t>;</w:t>
       </w:r>
     </w:p>
     <w:p>
@@ -1709,6 +1994,7 @@
         </w:rPr>
         <w:t xml:space="preserve"> </w:t>
       </w:r>
+      <w:proofErr w:type="spellStart"/>
       <w:r>
         <w:rPr>
           <w:rFonts w:ascii="Consolas" w:eastAsiaTheme="minorHAnsi" w:hAnsi="Consolas" w:cs="Consolas"/>
@@ -1720,16 +2006,41 @@
         </w:rPr>
         <w:t>void</w:t>
       </w:r>
-      <w:r>
-        <w:rPr>
-          <w:rFonts w:ascii="Consolas" w:eastAsiaTheme="minorHAnsi" w:hAnsi="Consolas" w:cs="Consolas"/>
-          <w:color w:val="000000"/>
-          <w:sz w:val="19"/>
-          <w:szCs w:val="19"/>
-          <w:lang w:val="pl-PL"/>
-          <w14:ligatures w14:val="standardContextual"/>
-        </w:rPr>
-        <w:t xml:space="preserve"> addMessage(</w:t>
+      <w:proofErr w:type="spellEnd"/>
+      <w:r>
+        <w:rPr>
+          <w:rFonts w:ascii="Consolas" w:eastAsiaTheme="minorHAnsi" w:hAnsi="Consolas" w:cs="Consolas"/>
+          <w:color w:val="000000"/>
+          <w:sz w:val="19"/>
+          <w:szCs w:val="19"/>
+          <w:lang w:val="pl-PL"/>
+          <w14:ligatures w14:val="standardContextual"/>
+        </w:rPr>
+        <w:t xml:space="preserve"> </w:t>
+      </w:r>
+      <w:proofErr w:type="spellStart"/>
+      <w:r>
+        <w:rPr>
+          <w:rFonts w:ascii="Consolas" w:eastAsiaTheme="minorHAnsi" w:hAnsi="Consolas" w:cs="Consolas"/>
+          <w:color w:val="000000"/>
+          <w:sz w:val="19"/>
+          <w:szCs w:val="19"/>
+          <w:lang w:val="pl-PL"/>
+          <w14:ligatures w14:val="standardContextual"/>
+        </w:rPr>
+        <w:t>addMessage</w:t>
+      </w:r>
+      <w:proofErr w:type="spellEnd"/>
+      <w:r>
+        <w:rPr>
+          <w:rFonts w:ascii="Consolas" w:eastAsiaTheme="minorHAnsi" w:hAnsi="Consolas" w:cs="Consolas"/>
+          <w:color w:val="000000"/>
+          <w:sz w:val="19"/>
+          <w:szCs w:val="19"/>
+          <w:lang w:val="pl-PL"/>
+          <w14:ligatures w14:val="standardContextual"/>
+        </w:rPr>
+        <w:t>(</w:t>
       </w:r>
       <w:r>
         <w:rPr>
@@ -1751,7 +2062,31 @@
           <w:lang w:val="pl-PL"/>
           <w14:ligatures w14:val="standardContextual"/>
         </w:rPr>
-        <w:t xml:space="preserve"> message)</w:t>
+        <w:t xml:space="preserve"> </w:t>
+      </w:r>
+      <w:proofErr w:type="spellStart"/>
+      <w:r>
+        <w:rPr>
+          <w:rFonts w:ascii="Consolas" w:eastAsiaTheme="minorHAnsi" w:hAnsi="Consolas" w:cs="Consolas"/>
+          <w:color w:val="000000"/>
+          <w:sz w:val="19"/>
+          <w:szCs w:val="19"/>
+          <w:lang w:val="pl-PL"/>
+          <w14:ligatures w14:val="standardContextual"/>
+        </w:rPr>
+        <w:t>message</w:t>
+      </w:r>
+      <w:proofErr w:type="spellEnd"/>
+      <w:r>
+        <w:rPr>
+          <w:rFonts w:ascii="Consolas" w:eastAsiaTheme="minorHAnsi" w:hAnsi="Consolas" w:cs="Consolas"/>
+          <w:color w:val="000000"/>
+          <w:sz w:val="19"/>
+          <w:szCs w:val="19"/>
+          <w:lang w:val="pl-PL"/>
+          <w14:ligatures w14:val="standardContextual"/>
+        </w:rPr>
+        <w:t>)</w:t>
       </w:r>
     </w:p>
     <w:p>
@@ -1805,7 +2140,55 @@
           <w:lang w:val="pl-PL"/>
           <w14:ligatures w14:val="standardContextual"/>
         </w:rPr>
-        <w:t xml:space="preserve">                Messages.Add(message);</w:t>
+        <w:t xml:space="preserve">                </w:t>
+      </w:r>
+      <w:proofErr w:type="spellStart"/>
+      <w:r>
+        <w:rPr>
+          <w:rFonts w:ascii="Consolas" w:eastAsiaTheme="minorHAnsi" w:hAnsi="Consolas" w:cs="Consolas"/>
+          <w:color w:val="000000"/>
+          <w:sz w:val="19"/>
+          <w:szCs w:val="19"/>
+          <w:lang w:val="pl-PL"/>
+          <w14:ligatures w14:val="standardContextual"/>
+        </w:rPr>
+        <w:t>Messages.Add</w:t>
+      </w:r>
+      <w:proofErr w:type="spellEnd"/>
+      <w:r>
+        <w:rPr>
+          <w:rFonts w:ascii="Consolas" w:eastAsiaTheme="minorHAnsi" w:hAnsi="Consolas" w:cs="Consolas"/>
+          <w:color w:val="000000"/>
+          <w:sz w:val="19"/>
+          <w:szCs w:val="19"/>
+          <w:lang w:val="pl-PL"/>
+          <w14:ligatures w14:val="standardContextual"/>
+        </w:rPr>
+        <w:t>(</w:t>
+      </w:r>
+      <w:proofErr w:type="spellStart"/>
+      <w:r>
+        <w:rPr>
+          <w:rFonts w:ascii="Consolas" w:eastAsiaTheme="minorHAnsi" w:hAnsi="Consolas" w:cs="Consolas"/>
+          <w:color w:val="000000"/>
+          <w:sz w:val="19"/>
+          <w:szCs w:val="19"/>
+          <w:lang w:val="pl-PL"/>
+          <w14:ligatures w14:val="standardContextual"/>
+        </w:rPr>
+        <w:t>message</w:t>
+      </w:r>
+      <w:proofErr w:type="spellEnd"/>
+      <w:r>
+        <w:rPr>
+          <w:rFonts w:ascii="Consolas" w:eastAsiaTheme="minorHAnsi" w:hAnsi="Consolas" w:cs="Consolas"/>
+          <w:color w:val="000000"/>
+          <w:sz w:val="19"/>
+          <w:szCs w:val="19"/>
+          <w:lang w:val="pl-PL"/>
+          <w14:ligatures w14:val="standardContextual"/>
+        </w:rPr>
+        <w:t>);</w:t>
       </w:r>
     </w:p>
     <w:p>
@@ -1899,6 +2282,7 @@
         </w:rPr>
         <w:t xml:space="preserve"> </w:t>
       </w:r>
+      <w:proofErr w:type="spellStart"/>
       <w:r>
         <w:rPr>
           <w:rFonts w:ascii="Consolas" w:eastAsiaTheme="minorHAnsi" w:hAnsi="Consolas" w:cs="Consolas"/>
@@ -1910,16 +2294,41 @@
         </w:rPr>
         <w:t>void</w:t>
       </w:r>
-      <w:r>
-        <w:rPr>
-          <w:rFonts w:ascii="Consolas" w:eastAsiaTheme="minorHAnsi" w:hAnsi="Consolas" w:cs="Consolas"/>
-          <w:color w:val="000000"/>
-          <w:sz w:val="19"/>
-          <w:szCs w:val="19"/>
-          <w:lang w:val="pl-PL"/>
-          <w14:ligatures w14:val="standardContextual"/>
-        </w:rPr>
-        <w:t xml:space="preserve"> printMessages()</w:t>
+      <w:proofErr w:type="spellEnd"/>
+      <w:r>
+        <w:rPr>
+          <w:rFonts w:ascii="Consolas" w:eastAsiaTheme="minorHAnsi" w:hAnsi="Consolas" w:cs="Consolas"/>
+          <w:color w:val="000000"/>
+          <w:sz w:val="19"/>
+          <w:szCs w:val="19"/>
+          <w:lang w:val="pl-PL"/>
+          <w14:ligatures w14:val="standardContextual"/>
+        </w:rPr>
+        <w:t xml:space="preserve"> </w:t>
+      </w:r>
+      <w:proofErr w:type="spellStart"/>
+      <w:r>
+        <w:rPr>
+          <w:rFonts w:ascii="Consolas" w:eastAsiaTheme="minorHAnsi" w:hAnsi="Consolas" w:cs="Consolas"/>
+          <w:color w:val="000000"/>
+          <w:sz w:val="19"/>
+          <w:szCs w:val="19"/>
+          <w:lang w:val="pl-PL"/>
+          <w14:ligatures w14:val="standardContextual"/>
+        </w:rPr>
+        <w:t>printMessages</w:t>
+      </w:r>
+      <w:proofErr w:type="spellEnd"/>
+      <w:r>
+        <w:rPr>
+          <w:rFonts w:ascii="Consolas" w:eastAsiaTheme="minorHAnsi" w:hAnsi="Consolas" w:cs="Consolas"/>
+          <w:color w:val="000000"/>
+          <w:sz w:val="19"/>
+          <w:szCs w:val="19"/>
+          <w:lang w:val="pl-PL"/>
+          <w14:ligatures w14:val="standardContextual"/>
+        </w:rPr>
+        <w:t>()</w:t>
       </w:r>
     </w:p>
     <w:p>
@@ -1975,6 +2384,7 @@
         </w:rPr>
         <w:t xml:space="preserve">                </w:t>
       </w:r>
+      <w:proofErr w:type="spellStart"/>
       <w:r>
         <w:rPr>
           <w:rFonts w:ascii="Consolas" w:eastAsiaTheme="minorHAnsi" w:hAnsi="Consolas" w:cs="Consolas"/>
@@ -1986,16 +2396,41 @@
         </w:rPr>
         <w:t>if</w:t>
       </w:r>
-      <w:r>
-        <w:rPr>
-          <w:rFonts w:ascii="Consolas" w:eastAsiaTheme="minorHAnsi" w:hAnsi="Consolas" w:cs="Consolas"/>
-          <w:color w:val="000000"/>
-          <w:sz w:val="19"/>
-          <w:szCs w:val="19"/>
-          <w:lang w:val="pl-PL"/>
-          <w14:ligatures w14:val="standardContextual"/>
-        </w:rPr>
-        <w:t>(Messages.Count == 0)</w:t>
+      <w:proofErr w:type="spellEnd"/>
+      <w:r>
+        <w:rPr>
+          <w:rFonts w:ascii="Consolas" w:eastAsiaTheme="minorHAnsi" w:hAnsi="Consolas" w:cs="Consolas"/>
+          <w:color w:val="000000"/>
+          <w:sz w:val="19"/>
+          <w:szCs w:val="19"/>
+          <w:lang w:val="pl-PL"/>
+          <w14:ligatures w14:val="standardContextual"/>
+        </w:rPr>
+        <w:t>(</w:t>
+      </w:r>
+      <w:proofErr w:type="spellStart"/>
+      <w:r>
+        <w:rPr>
+          <w:rFonts w:ascii="Consolas" w:eastAsiaTheme="minorHAnsi" w:hAnsi="Consolas" w:cs="Consolas"/>
+          <w:color w:val="000000"/>
+          <w:sz w:val="19"/>
+          <w:szCs w:val="19"/>
+          <w:lang w:val="pl-PL"/>
+          <w14:ligatures w14:val="standardContextual"/>
+        </w:rPr>
+        <w:t>Messages.Count</w:t>
+      </w:r>
+      <w:proofErr w:type="spellEnd"/>
+      <w:r>
+        <w:rPr>
+          <w:rFonts w:ascii="Consolas" w:eastAsiaTheme="minorHAnsi" w:hAnsi="Consolas" w:cs="Consolas"/>
+          <w:color w:val="000000"/>
+          <w:sz w:val="19"/>
+          <w:szCs w:val="19"/>
+          <w:lang w:val="pl-PL"/>
+          <w14:ligatures w14:val="standardContextual"/>
+        </w:rPr>
+        <w:t xml:space="preserve"> == 0)</w:t>
       </w:r>
     </w:p>
     <w:p>
@@ -2049,7 +2484,31 @@
           <w:lang w:val="pl-PL"/>
           <w14:ligatures w14:val="standardContextual"/>
         </w:rPr>
-        <w:t xml:space="preserve">                    Console.WriteLine(</w:t>
+        <w:t xml:space="preserve">                    </w:t>
+      </w:r>
+      <w:proofErr w:type="spellStart"/>
+      <w:r>
+        <w:rPr>
+          <w:rFonts w:ascii="Consolas" w:eastAsiaTheme="minorHAnsi" w:hAnsi="Consolas" w:cs="Consolas"/>
+          <w:color w:val="000000"/>
+          <w:sz w:val="19"/>
+          <w:szCs w:val="19"/>
+          <w:lang w:val="pl-PL"/>
+          <w14:ligatures w14:val="standardContextual"/>
+        </w:rPr>
+        <w:t>Console.WriteLine</w:t>
+      </w:r>
+      <w:proofErr w:type="spellEnd"/>
+      <w:r>
+        <w:rPr>
+          <w:rFonts w:ascii="Consolas" w:eastAsiaTheme="minorHAnsi" w:hAnsi="Consolas" w:cs="Consolas"/>
+          <w:color w:val="000000"/>
+          <w:sz w:val="19"/>
+          <w:szCs w:val="19"/>
+          <w:lang w:val="pl-PL"/>
+          <w14:ligatures w14:val="standardContextual"/>
+        </w:rPr>
+        <w:t>(</w:t>
       </w:r>
       <w:r>
         <w:rPr>
@@ -2190,7 +2649,31 @@
           <w:lang w:val="pl-PL"/>
           <w14:ligatures w14:val="standardContextual"/>
         </w:rPr>
-        <w:t xml:space="preserve">                Console.WriteLine(</w:t>
+        <w:t xml:space="preserve">                </w:t>
+      </w:r>
+      <w:proofErr w:type="spellStart"/>
+      <w:r>
+        <w:rPr>
+          <w:rFonts w:ascii="Consolas" w:eastAsiaTheme="minorHAnsi" w:hAnsi="Consolas" w:cs="Consolas"/>
+          <w:color w:val="000000"/>
+          <w:sz w:val="19"/>
+          <w:szCs w:val="19"/>
+          <w:lang w:val="pl-PL"/>
+          <w14:ligatures w14:val="standardContextual"/>
+        </w:rPr>
+        <w:t>Console.WriteLine</w:t>
+      </w:r>
+      <w:proofErr w:type="spellEnd"/>
+      <w:r>
+        <w:rPr>
+          <w:rFonts w:ascii="Consolas" w:eastAsiaTheme="minorHAnsi" w:hAnsi="Consolas" w:cs="Consolas"/>
+          <w:color w:val="000000"/>
+          <w:sz w:val="19"/>
+          <w:szCs w:val="19"/>
+          <w:lang w:val="pl-PL"/>
+          <w14:ligatures w14:val="standardContextual"/>
+        </w:rPr>
+        <w:t>(</w:t>
       </w:r>
       <w:r>
         <w:rPr>
@@ -2279,6 +2762,7 @@
         </w:rPr>
         <w:t xml:space="preserve"> (</w:t>
       </w:r>
+      <w:proofErr w:type="spellStart"/>
       <w:r>
         <w:rPr>
           <w:rFonts w:ascii="Consolas" w:eastAsiaTheme="minorHAnsi" w:hAnsi="Consolas" w:cs="Consolas"/>
@@ -2290,16 +2774,41 @@
         </w:rPr>
         <w:t>var</w:t>
       </w:r>
-      <w:r>
-        <w:rPr>
-          <w:rFonts w:ascii="Consolas" w:eastAsiaTheme="minorHAnsi" w:hAnsi="Consolas" w:cs="Consolas"/>
-          <w:color w:val="000000"/>
-          <w:sz w:val="19"/>
-          <w:szCs w:val="19"/>
-          <w:lang w:val="pl-PL"/>
-          <w14:ligatures w14:val="standardContextual"/>
-        </w:rPr>
-        <w:t xml:space="preserve"> i = 0; i &lt; Messages.Count; i++)</w:t>
+      <w:proofErr w:type="spellEnd"/>
+      <w:r>
+        <w:rPr>
+          <w:rFonts w:ascii="Consolas" w:eastAsiaTheme="minorHAnsi" w:hAnsi="Consolas" w:cs="Consolas"/>
+          <w:color w:val="000000"/>
+          <w:sz w:val="19"/>
+          <w:szCs w:val="19"/>
+          <w:lang w:val="pl-PL"/>
+          <w14:ligatures w14:val="standardContextual"/>
+        </w:rPr>
+        <w:t xml:space="preserve"> i = 0; i &lt; </w:t>
+      </w:r>
+      <w:proofErr w:type="spellStart"/>
+      <w:r>
+        <w:rPr>
+          <w:rFonts w:ascii="Consolas" w:eastAsiaTheme="minorHAnsi" w:hAnsi="Consolas" w:cs="Consolas"/>
+          <w:color w:val="000000"/>
+          <w:sz w:val="19"/>
+          <w:szCs w:val="19"/>
+          <w:lang w:val="pl-PL"/>
+          <w14:ligatures w14:val="standardContextual"/>
+        </w:rPr>
+        <w:t>Messages.Count</w:t>
+      </w:r>
+      <w:proofErr w:type="spellEnd"/>
+      <w:r>
+        <w:rPr>
+          <w:rFonts w:ascii="Consolas" w:eastAsiaTheme="minorHAnsi" w:hAnsi="Consolas" w:cs="Consolas"/>
+          <w:color w:val="000000"/>
+          <w:sz w:val="19"/>
+          <w:szCs w:val="19"/>
+          <w:lang w:val="pl-PL"/>
+          <w14:ligatures w14:val="standardContextual"/>
+        </w:rPr>
+        <w:t>; i++)</w:t>
       </w:r>
     </w:p>
     <w:p>
@@ -2353,7 +2862,31 @@
           <w:lang w:val="pl-PL"/>
           <w14:ligatures w14:val="standardContextual"/>
         </w:rPr>
-        <w:t xml:space="preserve">                    Console.WriteLine(</w:t>
+        <w:t xml:space="preserve">                    </w:t>
+      </w:r>
+      <w:proofErr w:type="spellStart"/>
+      <w:r>
+        <w:rPr>
+          <w:rFonts w:ascii="Consolas" w:eastAsiaTheme="minorHAnsi" w:hAnsi="Consolas" w:cs="Consolas"/>
+          <w:color w:val="000000"/>
+          <w:sz w:val="19"/>
+          <w:szCs w:val="19"/>
+          <w:lang w:val="pl-PL"/>
+          <w14:ligatures w14:val="standardContextual"/>
+        </w:rPr>
+        <w:t>Console.WriteLine</w:t>
+      </w:r>
+      <w:proofErr w:type="spellEnd"/>
+      <w:r>
+        <w:rPr>
+          <w:rFonts w:ascii="Consolas" w:eastAsiaTheme="minorHAnsi" w:hAnsi="Consolas" w:cs="Consolas"/>
+          <w:color w:val="000000"/>
+          <w:sz w:val="19"/>
+          <w:szCs w:val="19"/>
+          <w:lang w:val="pl-PL"/>
+          <w14:ligatures w14:val="standardContextual"/>
+        </w:rPr>
+        <w:t>(</w:t>
       </w:r>
       <w:r>
         <w:rPr>
@@ -2375,7 +2908,31 @@
           <w:lang w:val="pl-PL"/>
           <w14:ligatures w14:val="standardContextual"/>
         </w:rPr>
-        <w:t>, i+1, Messages[i]);</w:t>
+        <w:t xml:space="preserve">, i+1, </w:t>
+      </w:r>
+      <w:proofErr w:type="spellStart"/>
+      <w:r>
+        <w:rPr>
+          <w:rFonts w:ascii="Consolas" w:eastAsiaTheme="minorHAnsi" w:hAnsi="Consolas" w:cs="Consolas"/>
+          <w:color w:val="000000"/>
+          <w:sz w:val="19"/>
+          <w:szCs w:val="19"/>
+          <w:lang w:val="pl-PL"/>
+          <w14:ligatures w14:val="standardContextual"/>
+        </w:rPr>
+        <w:t>Messages</w:t>
+      </w:r>
+      <w:proofErr w:type="spellEnd"/>
+      <w:r>
+        <w:rPr>
+          <w:rFonts w:ascii="Consolas" w:eastAsiaTheme="minorHAnsi" w:hAnsi="Consolas" w:cs="Consolas"/>
+          <w:color w:val="000000"/>
+          <w:sz w:val="19"/>
+          <w:szCs w:val="19"/>
+          <w:lang w:val="pl-PL"/>
+          <w14:ligatures w14:val="standardContextual"/>
+        </w:rPr>
+        <w:t>[i]);</w:t>
       </w:r>
     </w:p>
     <w:p>
@@ -2501,6 +3058,7 @@
         </w:rPr>
         <w:t xml:space="preserve">        </w:t>
       </w:r>
+      <w:proofErr w:type="spellStart"/>
       <w:r>
         <w:rPr>
           <w:rFonts w:ascii="Consolas" w:eastAsiaTheme="minorHAnsi" w:hAnsi="Consolas" w:cs="Consolas"/>
@@ -2512,6 +3070,7 @@
         </w:rPr>
         <w:t>static</w:t>
       </w:r>
+      <w:proofErr w:type="spellEnd"/>
       <w:r>
         <w:rPr>
           <w:rFonts w:ascii="Consolas" w:eastAsiaTheme="minorHAnsi" w:hAnsi="Consolas" w:cs="Consolas"/>
@@ -2523,6 +3082,7 @@
         </w:rPr>
         <w:t xml:space="preserve"> </w:t>
       </w:r>
+      <w:proofErr w:type="spellStart"/>
       <w:r>
         <w:rPr>
           <w:rFonts w:ascii="Consolas" w:eastAsiaTheme="minorHAnsi" w:hAnsi="Consolas" w:cs="Consolas"/>
@@ -2534,16 +3094,41 @@
         </w:rPr>
         <w:t>void</w:t>
       </w:r>
-      <w:r>
-        <w:rPr>
-          <w:rFonts w:ascii="Consolas" w:eastAsiaTheme="minorHAnsi" w:hAnsi="Consolas" w:cs="Consolas"/>
-          <w:color w:val="000000"/>
-          <w:sz w:val="19"/>
-          <w:szCs w:val="19"/>
-          <w:lang w:val="pl-PL"/>
-          <w14:ligatures w14:val="standardContextual"/>
-        </w:rPr>
-        <w:t xml:space="preserve"> Main(</w:t>
+      <w:proofErr w:type="spellEnd"/>
+      <w:r>
+        <w:rPr>
+          <w:rFonts w:ascii="Consolas" w:eastAsiaTheme="minorHAnsi" w:hAnsi="Consolas" w:cs="Consolas"/>
+          <w:color w:val="000000"/>
+          <w:sz w:val="19"/>
+          <w:szCs w:val="19"/>
+          <w:lang w:val="pl-PL"/>
+          <w14:ligatures w14:val="standardContextual"/>
+        </w:rPr>
+        <w:t xml:space="preserve"> </w:t>
+      </w:r>
+      <w:proofErr w:type="spellStart"/>
+      <w:r>
+        <w:rPr>
+          <w:rFonts w:ascii="Consolas" w:eastAsiaTheme="minorHAnsi" w:hAnsi="Consolas" w:cs="Consolas"/>
+          <w:color w:val="000000"/>
+          <w:sz w:val="19"/>
+          <w:szCs w:val="19"/>
+          <w:lang w:val="pl-PL"/>
+          <w14:ligatures w14:val="standardContextual"/>
+        </w:rPr>
+        <w:t>Main</w:t>
+      </w:r>
+      <w:proofErr w:type="spellEnd"/>
+      <w:r>
+        <w:rPr>
+          <w:rFonts w:ascii="Consolas" w:eastAsiaTheme="minorHAnsi" w:hAnsi="Consolas" w:cs="Consolas"/>
+          <w:color w:val="000000"/>
+          <w:sz w:val="19"/>
+          <w:szCs w:val="19"/>
+          <w:lang w:val="pl-PL"/>
+          <w14:ligatures w14:val="standardContextual"/>
+        </w:rPr>
+        <w:t>(</w:t>
       </w:r>
       <w:r>
         <w:rPr>
@@ -2565,7 +3150,31 @@
           <w:lang w:val="pl-PL"/>
           <w14:ligatures w14:val="standardContextual"/>
         </w:rPr>
-        <w:t>[] args)</w:t>
+        <w:t xml:space="preserve">[] </w:t>
+      </w:r>
+      <w:proofErr w:type="spellStart"/>
+      <w:r>
+        <w:rPr>
+          <w:rFonts w:ascii="Consolas" w:eastAsiaTheme="minorHAnsi" w:hAnsi="Consolas" w:cs="Consolas"/>
+          <w:color w:val="000000"/>
+          <w:sz w:val="19"/>
+          <w:szCs w:val="19"/>
+          <w:lang w:val="pl-PL"/>
+          <w14:ligatures w14:val="standardContextual"/>
+        </w:rPr>
+        <w:t>args</w:t>
+      </w:r>
+      <w:proofErr w:type="spellEnd"/>
+      <w:r>
+        <w:rPr>
+          <w:rFonts w:ascii="Consolas" w:eastAsiaTheme="minorHAnsi" w:hAnsi="Consolas" w:cs="Consolas"/>
+          <w:color w:val="000000"/>
+          <w:sz w:val="19"/>
+          <w:szCs w:val="19"/>
+          <w:lang w:val="pl-PL"/>
+          <w14:ligatures w14:val="standardContextual"/>
+        </w:rPr>
+        <w:t>)</w:t>
       </w:r>
     </w:p>
     <w:p>
@@ -2619,7 +3228,31 @@
           <w:lang w:val="pl-PL"/>
           <w14:ligatures w14:val="standardContextual"/>
         </w:rPr>
-        <w:t xml:space="preserve">            Console.WriteLine(</w:t>
+        <w:t xml:space="preserve">            </w:t>
+      </w:r>
+      <w:proofErr w:type="spellStart"/>
+      <w:r>
+        <w:rPr>
+          <w:rFonts w:ascii="Consolas" w:eastAsiaTheme="minorHAnsi" w:hAnsi="Consolas" w:cs="Consolas"/>
+          <w:color w:val="000000"/>
+          <w:sz w:val="19"/>
+          <w:szCs w:val="19"/>
+          <w:lang w:val="pl-PL"/>
+          <w14:ligatures w14:val="standardContextual"/>
+        </w:rPr>
+        <w:t>Console.WriteLine</w:t>
+      </w:r>
+      <w:proofErr w:type="spellEnd"/>
+      <w:r>
+        <w:rPr>
+          <w:rFonts w:ascii="Consolas" w:eastAsiaTheme="minorHAnsi" w:hAnsi="Consolas" w:cs="Consolas"/>
+          <w:color w:val="000000"/>
+          <w:sz w:val="19"/>
+          <w:szCs w:val="19"/>
+          <w:lang w:val="pl-PL"/>
+          <w14:ligatures w14:val="standardContextual"/>
+        </w:rPr>
+        <w:t>(</w:t>
       </w:r>
       <w:r>
         <w:rPr>
@@ -2684,7 +3317,31 @@
           <w:lang w:val="pl-PL"/>
           <w14:ligatures w14:val="standardContextual"/>
         </w:rPr>
-        <w:t xml:space="preserve">            Singleton s1 = Singleton.GetInstance();</w:t>
+        <w:t xml:space="preserve">            Singleton s1 = </w:t>
+      </w:r>
+      <w:proofErr w:type="spellStart"/>
+      <w:r>
+        <w:rPr>
+          <w:rFonts w:ascii="Consolas" w:eastAsiaTheme="minorHAnsi" w:hAnsi="Consolas" w:cs="Consolas"/>
+          <w:color w:val="000000"/>
+          <w:sz w:val="19"/>
+          <w:szCs w:val="19"/>
+          <w:lang w:val="pl-PL"/>
+          <w14:ligatures w14:val="standardContextual"/>
+        </w:rPr>
+        <w:t>Singleton.GetInstance</w:t>
+      </w:r>
+      <w:proofErr w:type="spellEnd"/>
+      <w:r>
+        <w:rPr>
+          <w:rFonts w:ascii="Consolas" w:eastAsiaTheme="minorHAnsi" w:hAnsi="Consolas" w:cs="Consolas"/>
+          <w:color w:val="000000"/>
+          <w:sz w:val="19"/>
+          <w:szCs w:val="19"/>
+          <w:lang w:val="pl-PL"/>
+          <w14:ligatures w14:val="standardContextual"/>
+        </w:rPr>
+        <w:t>();</w:t>
       </w:r>
     </w:p>
     <w:p>
@@ -2983,23 +3640,40 @@
           <w:lang w:val="pl-PL"/>
         </w:rPr>
       </w:pPr>
-      <w:r>
-        <w:rPr>
-          <w:lang w:val="pl-PL"/>
-        </w:rPr>
-        <w:t>W tej części proszę podać listę załączników z kodem lub link do zdalnego repozytorium.</w:t>
-      </w:r>
-    </w:p>
-    <w:p>
-      <w:pPr>
-        <w:rPr>
-          <w:lang w:val="pl-PL"/>
-        </w:rPr>
-      </w:pPr>
+      <w:hyperlink r:id="rId9" w:history="1">
+        <w:proofErr w:type="spellStart"/>
+        <w:r>
+          <w:rPr>
+            <w:rStyle w:val="Hipercze"/>
+          </w:rPr>
+          <w:t>AdamZajler</w:t>
+        </w:r>
+        <w:proofErr w:type="spellEnd"/>
+        <w:r>
+          <w:rPr>
+            <w:rStyle w:val="Hipercze"/>
+          </w:rPr>
+          <w:t>/</w:t>
+        </w:r>
+        <w:proofErr w:type="spellStart"/>
+        <w:r>
+          <w:rPr>
+            <w:rStyle w:val="Hipercze"/>
+          </w:rPr>
+          <w:t>wzorce-projektowe</w:t>
+        </w:r>
+        <w:proofErr w:type="spellEnd"/>
+        <w:r>
+          <w:rPr>
+            <w:rStyle w:val="Hipercze"/>
+          </w:rPr>
+          <w:t xml:space="preserve"> (github.com)</w:t>
+        </w:r>
+      </w:hyperlink>
     </w:p>
     <w:sectPr>
-      <w:footerReference w:type="even" r:id="rId9"/>
-      <w:footerReference w:type="default" r:id="rId10"/>
+      <w:footerReference w:type="even" r:id="rId10"/>
+      <w:footerReference w:type="default" r:id="rId11"/>
       <w:pgSz w:w="12240" w:h="15840"/>
       <w:pgMar w:top="1440" w:right="1440" w:bottom="1440" w:left="1440" w:header="720" w:footer="720" w:gutter="0"/>
       <w:cols w:space="720"/>
@@ -4222,6 +4896,18 @@
     <w:unhideWhenUsed/>
     <w:rsid w:val="0006411A"/>
   </w:style>
+  <w:style w:type="character" w:styleId="Hipercze">
+    <w:name w:val="Hyperlink"/>
+    <w:basedOn w:val="Domylnaczcionkaakapitu"/>
+    <w:uiPriority w:val="99"/>
+    <w:semiHidden/>
+    <w:unhideWhenUsed/>
+    <w:rsid w:val="00160FD0"/>
+    <w:rPr>
+      <w:color w:val="0000FF"/>
+      <w:u w:val="single"/>
+    </w:rPr>
+  </w:style>
 </w:styles>
 </file>
 

</xml_diff>